<commit_message>
Atualizado curriculo com post no blog Java Bahia
</commit_message>
<xml_diff>
--- a/curriculo/Montival_Junior.docx
+++ b/curriculo/Montival_Junior.docx
@@ -946,45 +946,7 @@
           <w:sz w:val="22"/>
           <w:szCs w:val="22"/>
         </w:rPr>
-        <w:t>|</w:t>
-      </w:r>
-      <w:r>
-        <w:rPr>
-          <w:rFonts w:ascii="Verdana" w:eastAsia="Verdana" w:hAnsi="Verdana" w:cs="Verdana"/>
-          <w:color w:val="000000"/>
-          <w:sz w:val="22"/>
-          <w:szCs w:val="22"/>
-        </w:rPr>
-        <w:t xml:space="preserve"> </w:t>
-      </w:r>
-      <w:proofErr w:type="spellStart"/>
-      <w:r>
-        <w:rPr>
-          <w:rFonts w:ascii="Verdana" w:eastAsia="Verdana" w:hAnsi="Verdana" w:cs="Verdana"/>
-          <w:color w:val="000000"/>
-          <w:sz w:val="22"/>
-          <w:szCs w:val="22"/>
-        </w:rPr>
-        <w:t>Javas</w:t>
-      </w:r>
-      <w:r>
-        <w:rPr>
-          <w:rFonts w:ascii="Verdana" w:eastAsia="Verdana" w:hAnsi="Verdana" w:cs="Verdana"/>
-          <w:color w:val="000000"/>
-          <w:sz w:val="22"/>
-          <w:szCs w:val="22"/>
-        </w:rPr>
-        <w:t>cript</w:t>
-      </w:r>
-      <w:proofErr w:type="spellEnd"/>
-      <w:r>
-        <w:rPr>
-          <w:rFonts w:ascii="Verdana" w:eastAsia="Verdana" w:hAnsi="Verdana" w:cs="Verdana"/>
-          <w:color w:val="000000"/>
-          <w:sz w:val="22"/>
-          <w:szCs w:val="22"/>
-        </w:rPr>
-        <w:t xml:space="preserve"> | </w:t>
+        <w:t xml:space="preserve">| </w:t>
       </w:r>
       <w:proofErr w:type="spellStart"/>
       <w:r>
@@ -1068,16 +1030,7 @@
           <w:sz w:val="22"/>
           <w:szCs w:val="22"/>
         </w:rPr>
-        <w:t>Java EE |</w:t>
-      </w:r>
-      <w:r>
-        <w:rPr>
-          <w:rFonts w:ascii="Verdana" w:eastAsia="Verdana" w:hAnsi="Verdana" w:cs="Verdana"/>
-          <w:color w:val="000000"/>
-          <w:sz w:val="22"/>
-          <w:szCs w:val="22"/>
-        </w:rPr>
-        <w:t xml:space="preserve"> Node.js.</w:t>
+        <w:t>Java EE</w:t>
       </w:r>
     </w:p>
     <w:p>
@@ -1170,15 +1123,6 @@
           <w:sz w:val="22"/>
           <w:szCs w:val="22"/>
         </w:rPr>
-        <w:t xml:space="preserve"> |</w:t>
-      </w:r>
-      <w:r>
-        <w:rPr>
-          <w:rFonts w:ascii="Verdana" w:eastAsia="Verdana" w:hAnsi="Verdana" w:cs="Verdana"/>
-          <w:color w:val="000000"/>
-          <w:sz w:val="22"/>
-          <w:szCs w:val="22"/>
-        </w:rPr>
         <w:t xml:space="preserve"> </w:t>
       </w:r>
       <w:r>
@@ -1188,17 +1132,37 @@
           <w:sz w:val="22"/>
           <w:szCs w:val="22"/>
         </w:rPr>
-        <w:t>Angular</w:t>
-      </w:r>
-      <w:r>
-        <w:rPr>
-          <w:rFonts w:ascii="Verdana" w:eastAsia="Verdana" w:hAnsi="Verdana" w:cs="Verdana"/>
-          <w:color w:val="000000"/>
-          <w:sz w:val="22"/>
-          <w:szCs w:val="22"/>
-        </w:rPr>
-        <w:t>.</w:t>
-      </w:r>
+        <w:t>|</w:t>
+      </w:r>
+      <w:r>
+        <w:rPr>
+          <w:rFonts w:ascii="Verdana" w:eastAsia="Verdana" w:hAnsi="Verdana" w:cs="Verdana"/>
+          <w:color w:val="000000"/>
+          <w:sz w:val="22"/>
+          <w:szCs w:val="22"/>
+        </w:rPr>
+        <w:t xml:space="preserve"> </w:t>
+      </w:r>
+      <w:proofErr w:type="spellStart"/>
+      <w:r>
+        <w:rPr>
+          <w:rFonts w:ascii="Verdana" w:eastAsia="Verdana" w:hAnsi="Verdana" w:cs="Verdana"/>
+          <w:color w:val="000000"/>
+          <w:sz w:val="22"/>
+          <w:szCs w:val="22"/>
+        </w:rPr>
+        <w:t>Javas</w:t>
+      </w:r>
+      <w:r>
+        <w:rPr>
+          <w:rFonts w:ascii="Verdana" w:eastAsia="Verdana" w:hAnsi="Verdana" w:cs="Verdana"/>
+          <w:color w:val="000000"/>
+          <w:sz w:val="22"/>
+          <w:szCs w:val="22"/>
+        </w:rPr>
+        <w:t>cript</w:t>
+      </w:r>
+      <w:proofErr w:type="spellEnd"/>
     </w:p>
     <w:p>
       <w:pPr>
@@ -1261,7 +1225,43 @@
           <w:sz w:val="22"/>
           <w:szCs w:val="22"/>
         </w:rPr>
-        <w:t>.</w:t>
+        <w:t xml:space="preserve"> </w:t>
+      </w:r>
+      <w:r>
+        <w:rPr>
+          <w:rFonts w:ascii="Verdana" w:eastAsia="Verdana" w:hAnsi="Verdana" w:cs="Verdana"/>
+          <w:color w:val="000000"/>
+          <w:sz w:val="22"/>
+          <w:szCs w:val="22"/>
+        </w:rPr>
+        <w:t>|</w:t>
+      </w:r>
+      <w:r>
+        <w:rPr>
+          <w:rFonts w:ascii="Verdana" w:eastAsia="Verdana" w:hAnsi="Verdana" w:cs="Verdana"/>
+          <w:color w:val="000000"/>
+          <w:sz w:val="22"/>
+          <w:szCs w:val="22"/>
+        </w:rPr>
+        <w:t xml:space="preserve"> </w:t>
+      </w:r>
+      <w:r>
+        <w:rPr>
+          <w:rFonts w:ascii="Verdana" w:eastAsia="Verdana" w:hAnsi="Verdana" w:cs="Verdana"/>
+          <w:color w:val="000000"/>
+          <w:sz w:val="22"/>
+          <w:szCs w:val="22"/>
+        </w:rPr>
+        <w:t>Angula</w:t>
+      </w:r>
+      <w:r>
+        <w:rPr>
+          <w:rFonts w:ascii="Verdana" w:eastAsia="Verdana" w:hAnsi="Verdana" w:cs="Verdana"/>
+          <w:color w:val="000000"/>
+          <w:sz w:val="22"/>
+          <w:szCs w:val="22"/>
+        </w:rPr>
+        <w:t>r</w:t>
       </w:r>
     </w:p>
     <w:p>
@@ -2146,6 +2146,401 @@
           <w:szCs w:val="21"/>
         </w:rPr>
         <w:lastRenderedPageBreak/>
+        <w:t>C</w:t>
+      </w:r>
+      <w:r>
+        <w:rPr>
+          <w:rFonts w:ascii="Verdana" w:eastAsia="Verdana" w:hAnsi="Verdana" w:cs="Verdana"/>
+          <w:b/>
+          <w:smallCaps/>
+          <w:color w:val="000000"/>
+          <w:sz w:val="24"/>
+          <w:szCs w:val="21"/>
+        </w:rPr>
+        <w:t>omunidade</w:t>
+      </w:r>
+    </w:p>
+    <w:p>
+      <w:pPr>
+        <w:pStyle w:val="Ttulo3"/>
+        <w:ind w:left="720"/>
+        <w:rPr>
+          <w:rFonts w:ascii="Verdana" w:eastAsia="Verdana" w:hAnsi="Verdana" w:cs="Verdana"/>
+          <w:color w:val="000000"/>
+          <w:sz w:val="21"/>
+          <w:szCs w:val="21"/>
+        </w:rPr>
+      </w:pPr>
+      <w:r>
+        <w:rPr>
+          <w:noProof/>
+        </w:rPr>
+        <mc:AlternateContent>
+          <mc:Choice Requires="wps">
+            <w:drawing>
+              <wp:anchor distT="0" distB="0" distL="114300" distR="114300" simplePos="0" relativeHeight="251666432" behindDoc="0" locked="0" layoutInCell="1" allowOverlap="1" wp14:anchorId="6C6A39A1" wp14:editId="4231C5A8">
+                <wp:simplePos x="0" y="0"/>
+                <wp:positionH relativeFrom="margin">
+                  <wp:posOffset>-215265</wp:posOffset>
+                </wp:positionH>
+                <wp:positionV relativeFrom="paragraph">
+                  <wp:posOffset>27940</wp:posOffset>
+                </wp:positionV>
+                <wp:extent cx="5667375" cy="0"/>
+                <wp:effectExtent l="13335" t="8890" r="15240" b="10160"/>
+                <wp:wrapNone/>
+                <wp:docPr id="2" name="Conector de Seta Reta 2"/>
+                <wp:cNvGraphicFramePr>
+                  <a:graphicFrameLocks xmlns:a="http://schemas.openxmlformats.org/drawingml/2006/main"/>
+                </wp:cNvGraphicFramePr>
+                <a:graphic xmlns:a="http://schemas.openxmlformats.org/drawingml/2006/main">
+                  <a:graphicData uri="http://schemas.microsoft.com/office/word/2010/wordprocessingShape">
+                    <wps:wsp>
+                      <wps:cNvCnPr>
+                        <a:cxnSpLocks noChangeShapeType="1"/>
+                      </wps:cNvCnPr>
+                      <wps:spPr bwMode="auto">
+                        <a:xfrm>
+                          <a:off x="0" y="0"/>
+                          <a:ext cx="5667375" cy="0"/>
+                        </a:xfrm>
+                        <a:prstGeom prst="straightConnector1">
+                          <a:avLst/>
+                        </a:prstGeom>
+                        <a:noFill/>
+                        <a:ln w="12700">
+                          <a:solidFill>
+                            <a:srgbClr val="B9BEC7"/>
+                          </a:solidFill>
+                          <a:round/>
+                          <a:headEnd/>
+                          <a:tailEnd/>
+                        </a:ln>
+                        <a:extLst>
+                          <a:ext uri="{909E8E84-426E-40DD-AFC4-6F175D3DCCD1}">
+                            <a14:hiddenFill xmlns:a14="http://schemas.microsoft.com/office/drawing/2010/main">
+                              <a:noFill/>
+                            </a14:hiddenFill>
+                          </a:ext>
+                        </a:extLst>
+                      </wps:spPr>
+                      <wps:bodyPr/>
+                    </wps:wsp>
+                  </a:graphicData>
+                </a:graphic>
+                <wp14:sizeRelH relativeFrom="page">
+                  <wp14:pctWidth>0</wp14:pctWidth>
+                </wp14:sizeRelH>
+                <wp14:sizeRelV relativeFrom="page">
+                  <wp14:pctHeight>0</wp14:pctHeight>
+                </wp14:sizeRelV>
+              </wp:anchor>
+            </w:drawing>
+          </mc:Choice>
+          <mc:Fallback>
+            <w:pict>
+              <v:shape w14:anchorId="2A28B073" id="Conector de Seta Reta 2" o:spid="_x0000_s1026" type="#_x0000_t32" style="position:absolute;margin-left:-16.95pt;margin-top:2.2pt;width:446.25pt;height:0;z-index:251666432;visibility:visible;mso-wrap-style:square;mso-width-percent:0;mso-height-percent:0;mso-wrap-distance-left:9pt;mso-wrap-distance-top:0;mso-wrap-distance-right:9pt;mso-wrap-distance-bottom:0;mso-position-horizontal:absolute;mso-position-horizontal-relative:margin;mso-position-vertical:absolute;mso-position-vertical-relative:text;mso-width-percent:0;mso-height-percent:0;mso-width-relative:page;mso-height-relative:page" o:gfxdata="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" strokecolor="#b9bec7" strokeweight="1pt">
+                <w10:wrap anchorx="margin"/>
+              </v:shape>
+            </w:pict>
+          </mc:Fallback>
+        </mc:AlternateContent>
+      </w:r>
+    </w:p>
+    <w:p>
+      <w:pPr>
+        <w:pStyle w:val="Ttulo3"/>
+        <w:numPr>
+          <w:ilvl w:val="0"/>
+          <w:numId w:val="2"/>
+        </w:numPr>
+        <w:rPr>
+          <w:rFonts w:ascii="Verdana" w:hAnsi="Verdana"/>
+          <w:color w:val="auto"/>
+          <w:sz w:val="22"/>
+          <w:szCs w:val="22"/>
+        </w:rPr>
+      </w:pPr>
+      <w:r>
+        <w:rPr>
+          <w:rFonts w:ascii="Verdana" w:hAnsi="Verdana"/>
+          <w:color w:val="auto"/>
+          <w:sz w:val="22"/>
+          <w:szCs w:val="22"/>
+        </w:rPr>
+        <w:t>Blog Java Bahia</w:t>
+      </w:r>
+      <w:r>
+        <w:rPr>
+          <w:rFonts w:ascii="Verdana" w:eastAsia="Verdana" w:hAnsi="Verdana" w:cs="Verdana"/>
+          <w:color w:val="auto"/>
+          <w:sz w:val="22"/>
+          <w:szCs w:val="22"/>
+          <w:shd w:val="clear" w:color="auto" w:fill="F9F9F9"/>
+        </w:rPr>
+        <w:t xml:space="preserve"> </w:t>
+      </w:r>
+      <w:r>
+        <w:rPr>
+          <w:rFonts w:ascii="Verdana" w:eastAsia="Verdana" w:hAnsi="Verdana" w:cs="Verdana"/>
+          <w:color w:val="auto"/>
+          <w:sz w:val="22"/>
+          <w:szCs w:val="22"/>
+          <w:shd w:val="clear" w:color="auto" w:fill="F9F9F9"/>
+        </w:rPr>
+        <w:t xml:space="preserve">– </w:t>
+      </w:r>
+      <w:proofErr w:type="spellStart"/>
+      <w:r>
+        <w:rPr>
+          <w:rFonts w:ascii="Verdana" w:eastAsia="Verdana" w:hAnsi="Verdana" w:cs="Verdana"/>
+          <w:color w:val="auto"/>
+          <w:sz w:val="22"/>
+          <w:szCs w:val="22"/>
+          <w:shd w:val="clear" w:color="auto" w:fill="F9F9F9"/>
+        </w:rPr>
+        <w:t>Bean</w:t>
+      </w:r>
+      <w:proofErr w:type="spellEnd"/>
+      <w:r>
+        <w:rPr>
+          <w:rFonts w:ascii="Verdana" w:eastAsia="Verdana" w:hAnsi="Verdana" w:cs="Verdana"/>
+          <w:color w:val="auto"/>
+          <w:sz w:val="22"/>
+          <w:szCs w:val="22"/>
+          <w:shd w:val="clear" w:color="auto" w:fill="F9F9F9"/>
+        </w:rPr>
+        <w:t xml:space="preserve"> </w:t>
+      </w:r>
+      <w:proofErr w:type="spellStart"/>
+      <w:r>
+        <w:rPr>
+          <w:rFonts w:ascii="Verdana" w:eastAsia="Verdana" w:hAnsi="Verdana" w:cs="Verdana"/>
+          <w:color w:val="auto"/>
+          <w:sz w:val="22"/>
+          <w:szCs w:val="22"/>
+          <w:shd w:val="clear" w:color="auto" w:fill="F9F9F9"/>
+        </w:rPr>
+        <w:t>Validation</w:t>
+      </w:r>
+      <w:proofErr w:type="spellEnd"/>
+    </w:p>
+    <w:p>
+      <w:pPr>
+        <w:pStyle w:val="Ttulo3"/>
+        <w:ind w:left="720"/>
+        <w:rPr>
+          <w:rFonts w:ascii="Verdana" w:hAnsi="Verdana"/>
+          <w:color w:val="auto"/>
+          <w:sz w:val="22"/>
+          <w:szCs w:val="22"/>
+        </w:rPr>
+      </w:pPr>
+      <w:r>
+        <w:rPr>
+          <w:rFonts w:ascii="Verdana" w:eastAsia="Verdana" w:hAnsi="Verdana" w:cs="Verdana"/>
+          <w:color w:val="auto"/>
+          <w:sz w:val="22"/>
+          <w:szCs w:val="22"/>
+          <w:shd w:val="clear" w:color="auto" w:fill="F9F9F9"/>
+        </w:rPr>
+        <w:t xml:space="preserve">- </w:t>
+      </w:r>
+      <w:hyperlink r:id="rId12" w:history="1">
+        <w:r>
+          <w:rPr>
+            <w:rStyle w:val="Hyperlink"/>
+            <w:rFonts w:ascii="Verdana" w:eastAsia="Verdana" w:hAnsi="Verdana" w:cs="Verdana"/>
+            <w:sz w:val="22"/>
+            <w:szCs w:val="22"/>
+            <w:shd w:val="clear" w:color="auto" w:fill="F9F9F9"/>
+          </w:rPr>
+          <w:t>Https://javabahia.github.io//jsr-303-bean-validation-algumas-anotacoes/</w:t>
+        </w:r>
+      </w:hyperlink>
+      <w:r>
+        <w:rPr>
+          <w:rFonts w:ascii="Verdana" w:eastAsia="Verdana" w:hAnsi="Verdana" w:cs="Verdana"/>
+          <w:color w:val="auto"/>
+          <w:sz w:val="22"/>
+          <w:szCs w:val="22"/>
+          <w:shd w:val="clear" w:color="auto" w:fill="F9F9F9"/>
+        </w:rPr>
+        <w:t xml:space="preserve"> </w:t>
+      </w:r>
+    </w:p>
+    <w:p>
+      <w:pPr>
+        <w:pStyle w:val="Ttulo3"/>
+        <w:ind w:left="720"/>
+        <w:rPr>
+          <w:rFonts w:ascii="Verdana" w:eastAsia="Verdana" w:hAnsi="Verdana" w:cs="Verdana"/>
+          <w:color w:val="auto"/>
+          <w:sz w:val="22"/>
+          <w:szCs w:val="22"/>
+          <w:shd w:val="clear" w:color="auto" w:fill="F9F9F9"/>
+        </w:rPr>
+      </w:pPr>
+    </w:p>
+    <w:p>
+      <w:pPr>
+        <w:pStyle w:val="Ttulo3"/>
+        <w:numPr>
+          <w:ilvl w:val="0"/>
+          <w:numId w:val="2"/>
+        </w:numPr>
+        <w:rPr>
+          <w:rFonts w:ascii="Verdana" w:eastAsia="Verdana" w:hAnsi="Verdana" w:cs="Verdana"/>
+          <w:color w:val="auto"/>
+          <w:sz w:val="22"/>
+          <w:szCs w:val="22"/>
+          <w:shd w:val="clear" w:color="auto" w:fill="F9F9F9"/>
+        </w:rPr>
+      </w:pPr>
+      <w:r>
+        <w:rPr>
+          <w:rFonts w:ascii="Verdana" w:hAnsi="Verdana"/>
+          <w:color w:val="auto"/>
+          <w:sz w:val="22"/>
+          <w:szCs w:val="22"/>
+        </w:rPr>
+        <w:t>Blog Java Bahia</w:t>
+      </w:r>
+      <w:r>
+        <w:rPr>
+          <w:rFonts w:ascii="Verdana" w:eastAsia="Verdana" w:hAnsi="Verdana" w:cs="Verdana"/>
+          <w:color w:val="auto"/>
+          <w:sz w:val="22"/>
+          <w:szCs w:val="22"/>
+          <w:shd w:val="clear" w:color="auto" w:fill="F9F9F9"/>
+        </w:rPr>
+        <w:t xml:space="preserve"> </w:t>
+      </w:r>
+      <w:r>
+        <w:rPr>
+          <w:rFonts w:ascii="Verdana" w:eastAsia="Verdana" w:hAnsi="Verdana" w:cs="Verdana"/>
+          <w:color w:val="auto"/>
+          <w:sz w:val="22"/>
+          <w:szCs w:val="22"/>
+          <w:shd w:val="clear" w:color="auto" w:fill="F9F9F9"/>
+        </w:rPr>
+        <w:t>–</w:t>
+      </w:r>
+      <w:r>
+        <w:rPr>
+          <w:rFonts w:ascii="Verdana" w:eastAsia="Verdana" w:hAnsi="Verdana" w:cs="Verdana"/>
+          <w:color w:val="auto"/>
+          <w:sz w:val="22"/>
+          <w:szCs w:val="22"/>
+          <w:shd w:val="clear" w:color="auto" w:fill="F9F9F9"/>
+        </w:rPr>
+        <w:t xml:space="preserve"> </w:t>
+      </w:r>
+      <w:r>
+        <w:rPr>
+          <w:rFonts w:ascii="Verdana" w:eastAsia="Verdana" w:hAnsi="Verdana" w:cs="Verdana"/>
+          <w:color w:val="auto"/>
+          <w:sz w:val="22"/>
+          <w:szCs w:val="22"/>
+          <w:shd w:val="clear" w:color="auto" w:fill="F9F9F9"/>
+        </w:rPr>
+        <w:t xml:space="preserve">Design </w:t>
+      </w:r>
+      <w:proofErr w:type="spellStart"/>
+      <w:r>
+        <w:rPr>
+          <w:rFonts w:ascii="Verdana" w:eastAsia="Verdana" w:hAnsi="Verdana" w:cs="Verdana"/>
+          <w:color w:val="auto"/>
+          <w:sz w:val="22"/>
+          <w:szCs w:val="22"/>
+          <w:shd w:val="clear" w:color="auto" w:fill="F9F9F9"/>
+        </w:rPr>
+        <w:t>Patterns</w:t>
+      </w:r>
+      <w:proofErr w:type="spellEnd"/>
+      <w:r>
+        <w:rPr>
+          <w:rFonts w:ascii="Verdana" w:eastAsia="Verdana" w:hAnsi="Verdana" w:cs="Verdana"/>
+          <w:color w:val="auto"/>
+          <w:sz w:val="22"/>
+          <w:szCs w:val="22"/>
+          <w:shd w:val="clear" w:color="auto" w:fill="F9F9F9"/>
+        </w:rPr>
+        <w:t xml:space="preserve"> - DTO</w:t>
+      </w:r>
+      <w:r>
+        <w:rPr>
+          <w:rFonts w:ascii="Verdana" w:eastAsia="Verdana" w:hAnsi="Verdana" w:cs="Verdana"/>
+          <w:color w:val="auto"/>
+          <w:sz w:val="22"/>
+          <w:szCs w:val="22"/>
+          <w:shd w:val="clear" w:color="auto" w:fill="F9F9F9"/>
+        </w:rPr>
+        <w:t xml:space="preserve"> (2020)</w:t>
+      </w:r>
+    </w:p>
+    <w:p>
+      <w:pPr>
+        <w:pStyle w:val="Ttulo3"/>
+        <w:ind w:left="720"/>
+        <w:rPr>
+          <w:rFonts w:ascii="Verdana" w:eastAsia="Verdana" w:hAnsi="Verdana" w:cs="Verdana"/>
+          <w:color w:val="auto"/>
+          <w:sz w:val="22"/>
+          <w:szCs w:val="22"/>
+          <w:shd w:val="clear" w:color="auto" w:fill="F9F9F9"/>
+        </w:rPr>
+      </w:pPr>
+      <w:r>
+        <w:rPr>
+          <w:rFonts w:ascii="Verdana" w:hAnsi="Verdana"/>
+          <w:color w:val="auto"/>
+          <w:sz w:val="22"/>
+          <w:szCs w:val="22"/>
+        </w:rPr>
+        <w:t xml:space="preserve">- </w:t>
+      </w:r>
+      <w:hyperlink r:id="rId13" w:history="1">
+        <w:r>
+          <w:rPr>
+            <w:rStyle w:val="Hyperlink"/>
+            <w:rFonts w:ascii="Verdana" w:hAnsi="Verdana"/>
+            <w:sz w:val="22"/>
+            <w:szCs w:val="22"/>
+          </w:rPr>
+          <w:t>https://javabahia.github.io/falando-sobre-dto/</w:t>
+        </w:r>
+      </w:hyperlink>
+    </w:p>
+    <w:p/>
+    <w:p>
+      <w:pPr>
+        <w:pBdr>
+          <w:top w:val="nil"/>
+          <w:left w:val="nil"/>
+          <w:bottom w:val="nil"/>
+          <w:right w:val="nil"/>
+          <w:between w:val="nil"/>
+        </w:pBdr>
+        <w:spacing w:before="200" w:after="0" w:line="240" w:lineRule="auto"/>
+        <w:ind w:left="-284" w:right="-284"/>
+        <w:rPr>
+          <w:rFonts w:ascii="Verdana" w:eastAsia="Verdana" w:hAnsi="Verdana" w:cs="Verdana"/>
+          <w:smallCaps/>
+          <w:color w:val="000000"/>
+          <w:sz w:val="24"/>
+          <w:szCs w:val="21"/>
+        </w:rPr>
+      </w:pPr>
+      <w:r>
+        <w:rPr>
+          <w:rFonts w:ascii="Verdana" w:eastAsia="Verdana" w:hAnsi="Verdana" w:cs="Verdana"/>
+          <w:b/>
+          <w:smallCaps/>
+          <w:color w:val="000000"/>
+          <w:sz w:val="24"/>
+          <w:szCs w:val="21"/>
+        </w:rPr>
         <w:t>Certificações</w:t>
       </w:r>
     </w:p>
@@ -3531,28 +3926,6 @@
     <w:p/>
     <w:p/>
     <w:p/>
-    <w:p/>
-    <w:p/>
-    <w:p>
-      <w:pPr>
-        <w:pBdr>
-          <w:top w:val="nil"/>
-          <w:left w:val="nil"/>
-          <w:bottom w:val="nil"/>
-          <w:right w:val="nil"/>
-          <w:between w:val="nil"/>
-        </w:pBdr>
-        <w:spacing w:before="240" w:after="0" w:line="240" w:lineRule="auto"/>
-        <w:ind w:left="436" w:right="-284"/>
-        <w:jc w:val="center"/>
-        <w:rPr>
-          <w:rFonts w:ascii="Verdana" w:eastAsia="Verdana" w:hAnsi="Verdana" w:cs="Verdana"/>
-          <w:color w:val="000000"/>
-          <w:sz w:val="21"/>
-          <w:szCs w:val="21"/>
-        </w:rPr>
-      </w:pPr>
-    </w:p>
     <w:p>
       <w:pPr>
         <w:pBdr>
@@ -3563,8 +3936,7 @@
           <w:between w:val="nil"/>
         </w:pBdr>
         <w:spacing w:after="0" w:line="240" w:lineRule="auto"/>
-        <w:ind w:left="436" w:right="-284"/>
-        <w:jc w:val="center"/>
+        <w:ind w:right="-284"/>
         <w:rPr>
           <w:rFonts w:ascii="Verdana" w:eastAsia="Verdana" w:hAnsi="Verdana" w:cs="Verdana"/>
           <w:color w:val="000000"/>
@@ -3572,8 +3944,8 @@
       </w:pPr>
     </w:p>
     <w:sectPr>
-      <w:headerReference w:type="default" r:id="rId12"/>
-      <w:footerReference w:type="default" r:id="rId13"/>
+      <w:headerReference w:type="default" r:id="rId14"/>
+      <w:footerReference w:type="default" r:id="rId15"/>
       <w:pgSz w:w="11907" w:h="16839"/>
       <w:pgMar w:top="993" w:right="1134" w:bottom="1134" w:left="1134" w:header="709" w:footer="1134" w:gutter="0"/>
       <w:pgNumType w:start="1"/>
@@ -3690,6 +4062,7 @@
           <v:fill rotate="t" angle="180"/>
           <v:stroke linestyle="thinThin"/>
           <v:shadow color="#1f2f3f" opacity=".5" offset=",3pt" offset2=",2pt"/>
+          <w10:wrap type="none"/>
           <w10:anchorlock/>
         </v:oval>
       </w:pict>
@@ -4347,6 +4720,7 @@
     <w:lsdException w:name="HTML Sample" w:semiHidden="1" w:unhideWhenUsed="1"/>
     <w:lsdException w:name="HTML Typewriter" w:semiHidden="1" w:unhideWhenUsed="1"/>
     <w:lsdException w:name="HTML Variable" w:semiHidden="1" w:unhideWhenUsed="1"/>
+    <w:lsdException w:name="Normal Table" w:semiHidden="1" w:unhideWhenUsed="1"/>
     <w:lsdException w:name="annotation subject" w:semiHidden="1" w:unhideWhenUsed="1"/>
     <w:lsdException w:name="No List" w:semiHidden="1" w:unhideWhenUsed="1"/>
     <w:lsdException w:name="Outline List 1" w:semiHidden="1" w:unhideWhenUsed="1"/>
@@ -4389,8 +4763,11 @@
     <w:lsdException w:name="Table Contemporary" w:semiHidden="1" w:unhideWhenUsed="1"/>
     <w:lsdException w:name="Table Elegant" w:semiHidden="1" w:unhideWhenUsed="1"/>
     <w:lsdException w:name="Table Professional" w:semiHidden="1" w:unhideWhenUsed="1"/>
+    <w:lsdException w:name="Table Subtle 1" w:semiHidden="1" w:unhideWhenUsed="1"/>
     <w:lsdException w:name="Table Subtle 2" w:semiHidden="1" w:unhideWhenUsed="1"/>
     <w:lsdException w:name="Table Web 1" w:semiHidden="1" w:unhideWhenUsed="1"/>
+    <w:lsdException w:name="Table Web 2" w:semiHidden="1" w:unhideWhenUsed="1"/>
+    <w:lsdException w:name="Table Web 3" w:semiHidden="1" w:unhideWhenUsed="1"/>
     <w:lsdException w:name="Balloon Text" w:semiHidden="1" w:unhideWhenUsed="1"/>
     <w:lsdException w:name="Table Grid" w:uiPriority="39"/>
     <w:lsdException w:name="Table Theme" w:semiHidden="1" w:unhideWhenUsed="1"/>
@@ -4771,6 +5148,29 @@
       <w:contextualSpacing/>
     </w:pPr>
   </w:style>
+  <w:style w:type="character" w:styleId="Hyperlink">
+    <w:name w:val="Hyperlink"/>
+    <w:basedOn w:val="Fontepargpadro"/>
+    <w:uiPriority w:val="99"/>
+    <w:unhideWhenUsed/>
+    <w:rsid w:val="002744CB"/>
+    <w:rPr>
+      <w:color w:val="0000FF" w:themeColor="hyperlink"/>
+      <w:u w:val="single"/>
+    </w:rPr>
+  </w:style>
+  <w:style w:type="character" w:styleId="MenoPendente">
+    <w:name w:val="Unresolved Mention"/>
+    <w:basedOn w:val="Fontepargpadro"/>
+    <w:uiPriority w:val="99"/>
+    <w:semiHidden/>
+    <w:unhideWhenUsed/>
+    <w:rsid w:val="002744CB"/>
+    <w:rPr>
+      <w:color w:val="605E5C"/>
+      <w:shd w:val="clear" w:color="auto" w:fill="E1DFDD"/>
+    </w:rPr>
+  </w:style>
 </w:styles>
 </file>
 

</xml_diff>

<commit_message>
Atualizado curriculo, nova formatacao
</commit_message>
<xml_diff>
--- a/curriculo/Montival_Junior.docx
+++ b/curriculo/Montival_Junior.docx
@@ -147,7 +147,6 @@
           <w:highlight w:val="white"/>
         </w:rPr>
       </w:pPr>
-      <w:proofErr w:type="spellStart"/>
       <w:r>
         <w:rPr>
           <w:rFonts w:ascii="Verdana" w:eastAsia="Verdana" w:hAnsi="Verdana" w:cs="Verdana"/>
@@ -156,9 +155,8 @@
           <w:szCs w:val="22"/>
           <w:highlight w:val="white"/>
         </w:rPr>
-        <w:t>Linkedin</w:t>
-      </w:r>
-      <w:proofErr w:type="spellEnd"/>
+        <w:t>LinkedIn</w:t>
+      </w:r>
       <w:r>
         <w:rPr>
           <w:rFonts w:ascii="Verdana" w:eastAsia="Verdana" w:hAnsi="Verdana" w:cs="Verdana"/>
@@ -247,28 +245,15 @@
         </w:rPr>
         <w:t xml:space="preserve">Página Pessoal: </w:t>
       </w:r>
-      <w:hyperlink r:id="rId10">
+      <w:hyperlink r:id="rId10" w:history="1">
         <w:r>
           <w:rPr>
-            <w:rFonts w:ascii="Verdana" w:eastAsia="Verdana" w:hAnsi="Verdana" w:cs="Verdana"/>
-            <w:color w:val="1155CC"/>
+            <w:rStyle w:val="Hyperlink"/>
+            <w:rFonts w:ascii="Verdana" w:hAnsi="Verdana"/>
             <w:sz w:val="22"/>
             <w:szCs w:val="22"/>
-            <w:u w:val="single"/>
           </w:rPr>
-          <w:t>https://</w:t>
-        </w:r>
-      </w:hyperlink>
-      <w:hyperlink r:id="rId11">
-        <w:r>
-          <w:rPr>
-            <w:rFonts w:ascii="Verdana" w:hAnsi="Verdana"/>
-            <w:color w:val="1155CC"/>
-            <w:sz w:val="22"/>
-            <w:szCs w:val="22"/>
-            <w:u w:val="single"/>
-          </w:rPr>
-          <w:t>monthalcantara.github.io</w:t>
+          <w:t>https://monthalcantara.github.io/</w:t>
         </w:r>
       </w:hyperlink>
       <w:r>
@@ -575,53 +560,43 @@
         <w:spacing w:after="0" w:line="240" w:lineRule="auto"/>
         <w:ind w:right="-284"/>
         <w:rPr>
-          <w:color w:val="000000"/>
-          <w:sz w:val="22"/>
-          <w:szCs w:val="22"/>
-        </w:rPr>
-      </w:pPr>
-      <w:r>
-        <w:rPr>
-          <w:rFonts w:ascii="Verdana" w:hAnsi="Verdana"/>
-          <w:color w:val="auto"/>
-          <w:sz w:val="22"/>
-          <w:szCs w:val="22"/>
-        </w:rPr>
-        <w:t xml:space="preserve">Profissional </w:t>
-      </w:r>
-      <w:proofErr w:type="spellStart"/>
-      <w:r>
-        <w:rPr>
-          <w:rFonts w:ascii="Verdana" w:hAnsi="Verdana"/>
-          <w:color w:val="auto"/>
-          <w:sz w:val="22"/>
-          <w:szCs w:val="22"/>
-        </w:rPr>
-        <w:t>DevOps</w:t>
-      </w:r>
-      <w:proofErr w:type="spellEnd"/>
-      <w:r>
-        <w:rPr>
-          <w:rFonts w:ascii="Verdana" w:hAnsi="Verdana"/>
-          <w:color w:val="auto"/>
-          <w:sz w:val="22"/>
-          <w:szCs w:val="22"/>
-        </w:rPr>
-        <w:t xml:space="preserve"> </w:t>
-      </w:r>
-      <w:r>
-        <w:rPr>
-          <w:rFonts w:ascii="Verdana" w:eastAsia="Verdana" w:hAnsi="Verdana" w:cs="Verdana"/>
-          <w:color w:val="000000"/>
-          <w:sz w:val="22"/>
-          <w:szCs w:val="22"/>
-        </w:rPr>
-        <w:t>– Instituto de Gestão e Tecnologia - IGTI</w:t>
-      </w:r>
-      <w:r>
-        <w:rPr>
-          <w:rFonts w:ascii="Verdana" w:hAnsi="Verdana"/>
-          <w:color w:val="auto"/>
+          <w:rFonts w:ascii="Verdana" w:eastAsia="Verdana" w:hAnsi="Verdana" w:cs="Verdana"/>
+          <w:color w:val="000000"/>
+          <w:sz w:val="22"/>
+          <w:szCs w:val="22"/>
+        </w:rPr>
+      </w:pPr>
+      <w:r>
+        <w:rPr>
+          <w:rFonts w:ascii="Verdana" w:eastAsia="Verdana" w:hAnsi="Verdana" w:cs="Verdana"/>
+          <w:color w:val="000000"/>
+          <w:sz w:val="22"/>
+          <w:szCs w:val="22"/>
+        </w:rPr>
+        <w:t>Desenvolvedor Back End</w:t>
+      </w:r>
+      <w:r>
+        <w:rPr>
+          <w:rFonts w:ascii="Verdana" w:eastAsia="Verdana" w:hAnsi="Verdana" w:cs="Verdana"/>
+          <w:color w:val="000000"/>
+          <w:sz w:val="22"/>
+          <w:szCs w:val="22"/>
+        </w:rPr>
+        <w:t xml:space="preserve"> Java - C</w:t>
+      </w:r>
+      <w:r>
+        <w:rPr>
+          <w:rFonts w:ascii="Verdana" w:eastAsia="Verdana" w:hAnsi="Verdana" w:cs="Verdana"/>
+          <w:color w:val="000000"/>
+          <w:sz w:val="22"/>
+          <w:szCs w:val="22"/>
+        </w:rPr>
+        <w:t>ODENATION</w:t>
+      </w:r>
+      <w:r>
+        <w:rPr>
+          <w:rFonts w:ascii="Verdana" w:eastAsia="Verdana" w:hAnsi="Verdana" w:cs="Verdana"/>
+          <w:color w:val="000000"/>
           <w:sz w:val="22"/>
           <w:szCs w:val="22"/>
         </w:rPr>
@@ -654,82 +629,26 @@
       </w:pPr>
       <w:r>
         <w:rPr>
-          <w:rFonts w:ascii="Verdana" w:eastAsia="Verdana" w:hAnsi="Verdana" w:cs="Verdana"/>
-          <w:color w:val="000000"/>
-          <w:sz w:val="22"/>
-          <w:szCs w:val="22"/>
-        </w:rPr>
-        <w:t>Desenvolvedor Full</w:t>
-      </w:r>
-      <w:r>
-        <w:rPr>
-          <w:rFonts w:ascii="Verdana" w:eastAsia="Verdana" w:hAnsi="Verdana" w:cs="Verdana"/>
-          <w:color w:val="000000"/>
-          <w:sz w:val="22"/>
-          <w:szCs w:val="22"/>
-        </w:rPr>
-        <w:t xml:space="preserve"> </w:t>
-      </w:r>
-      <w:proofErr w:type="spellStart"/>
-      <w:r>
-        <w:rPr>
-          <w:rFonts w:ascii="Verdana" w:eastAsia="Verdana" w:hAnsi="Verdana" w:cs="Verdana"/>
-          <w:color w:val="000000"/>
-          <w:sz w:val="22"/>
-          <w:szCs w:val="22"/>
-        </w:rPr>
-        <w:t>S</w:t>
-      </w:r>
-      <w:r>
-        <w:rPr>
-          <w:rFonts w:ascii="Verdana" w:eastAsia="Verdana" w:hAnsi="Verdana" w:cs="Verdana"/>
-          <w:color w:val="000000"/>
-          <w:sz w:val="22"/>
-          <w:szCs w:val="22"/>
-        </w:rPr>
-        <w:t>tack</w:t>
-      </w:r>
-      <w:proofErr w:type="spellEnd"/>
-      <w:r>
-        <w:rPr>
-          <w:rFonts w:ascii="Verdana" w:eastAsia="Verdana" w:hAnsi="Verdana" w:cs="Verdana"/>
-          <w:color w:val="000000"/>
-          <w:sz w:val="22"/>
-          <w:szCs w:val="22"/>
-        </w:rPr>
-        <w:t xml:space="preserve"> </w:t>
-      </w:r>
-      <w:r>
-        <w:rPr>
-          <w:rFonts w:ascii="Verdana" w:eastAsia="Verdana" w:hAnsi="Verdana" w:cs="Verdana"/>
-          <w:color w:val="000000"/>
-          <w:sz w:val="22"/>
-          <w:szCs w:val="22"/>
-        </w:rPr>
-        <w:t xml:space="preserve">– </w:t>
-      </w:r>
-      <w:r>
-        <w:rPr>
-          <w:rFonts w:ascii="Verdana" w:eastAsia="Verdana" w:hAnsi="Verdana" w:cs="Verdana"/>
-          <w:color w:val="000000"/>
-          <w:sz w:val="22"/>
-          <w:szCs w:val="22"/>
-        </w:rPr>
-        <w:t xml:space="preserve">Instituto de Gestão e Tecnologia - </w:t>
-      </w:r>
-      <w:r>
-        <w:rPr>
-          <w:rFonts w:ascii="Verdana" w:eastAsia="Verdana" w:hAnsi="Verdana" w:cs="Verdana"/>
-          <w:color w:val="000000"/>
-          <w:sz w:val="22"/>
-          <w:szCs w:val="22"/>
-        </w:rPr>
-        <w:t>IGTI</w:t>
-      </w:r>
-      <w:r>
-        <w:rPr>
-          <w:rFonts w:ascii="Verdana" w:eastAsia="Verdana" w:hAnsi="Verdana" w:cs="Verdana"/>
-          <w:color w:val="000000"/>
+          <w:rFonts w:ascii="Verdana" w:hAnsi="Verdana"/>
+          <w:color w:val="auto"/>
+          <w:sz w:val="22"/>
+          <w:szCs w:val="22"/>
+        </w:rPr>
+        <w:t xml:space="preserve">Profissional DevOps </w:t>
+      </w:r>
+      <w:r>
+        <w:rPr>
+          <w:rFonts w:ascii="Verdana" w:eastAsia="Verdana" w:hAnsi="Verdana" w:cs="Verdana"/>
+          <w:color w:val="000000"/>
+          <w:sz w:val="22"/>
+          <w:szCs w:val="22"/>
+        </w:rPr>
+        <w:t>– Instituto de Gestão e Tecnologia - IGTI</w:t>
+      </w:r>
+      <w:r>
+        <w:rPr>
+          <w:rFonts w:ascii="Verdana" w:hAnsi="Verdana"/>
+          <w:color w:val="auto"/>
           <w:sz w:val="22"/>
           <w:szCs w:val="22"/>
         </w:rPr>
@@ -755,49 +674,64 @@
         <w:spacing w:after="0" w:line="240" w:lineRule="auto"/>
         <w:ind w:right="-284"/>
         <w:rPr>
-          <w:rFonts w:ascii="Verdana" w:eastAsia="Verdana" w:hAnsi="Verdana" w:cs="Verdana"/>
-          <w:color w:val="000000"/>
-          <w:sz w:val="22"/>
-          <w:szCs w:val="22"/>
-        </w:rPr>
-      </w:pPr>
-      <w:r>
-        <w:rPr>
-          <w:rFonts w:ascii="Verdana" w:eastAsia="Verdana" w:hAnsi="Verdana" w:cs="Verdana"/>
-          <w:color w:val="000000"/>
-          <w:sz w:val="22"/>
-          <w:szCs w:val="22"/>
-        </w:rPr>
-        <w:t xml:space="preserve">Desenvolvedor Back </w:t>
-      </w:r>
-      <w:proofErr w:type="spellStart"/>
-      <w:r>
-        <w:rPr>
-          <w:rFonts w:ascii="Verdana" w:eastAsia="Verdana" w:hAnsi="Verdana" w:cs="Verdana"/>
-          <w:color w:val="000000"/>
-          <w:sz w:val="22"/>
-          <w:szCs w:val="22"/>
-        </w:rPr>
-        <w:t>End</w:t>
-      </w:r>
-      <w:proofErr w:type="spellEnd"/>
-      <w:r>
-        <w:rPr>
-          <w:rFonts w:ascii="Verdana" w:eastAsia="Verdana" w:hAnsi="Verdana" w:cs="Verdana"/>
-          <w:color w:val="000000"/>
-          <w:sz w:val="22"/>
-          <w:szCs w:val="22"/>
-        </w:rPr>
-        <w:t xml:space="preserve"> Java - C</w:t>
-      </w:r>
-      <w:r>
-        <w:rPr>
-          <w:rFonts w:ascii="Verdana" w:eastAsia="Verdana" w:hAnsi="Verdana" w:cs="Verdana"/>
-          <w:color w:val="000000"/>
-          <w:sz w:val="22"/>
-          <w:szCs w:val="22"/>
-        </w:rPr>
-        <w:t>ODENATION</w:t>
+          <w:color w:val="000000"/>
+          <w:sz w:val="22"/>
+          <w:szCs w:val="22"/>
+        </w:rPr>
+      </w:pPr>
+      <w:r>
+        <w:rPr>
+          <w:rFonts w:ascii="Verdana" w:eastAsia="Verdana" w:hAnsi="Verdana" w:cs="Verdana"/>
+          <w:color w:val="000000"/>
+          <w:sz w:val="22"/>
+          <w:szCs w:val="22"/>
+        </w:rPr>
+        <w:t>Desenvolvedor Full</w:t>
+      </w:r>
+      <w:r>
+        <w:rPr>
+          <w:rFonts w:ascii="Verdana" w:eastAsia="Verdana" w:hAnsi="Verdana" w:cs="Verdana"/>
+          <w:color w:val="000000"/>
+          <w:sz w:val="22"/>
+          <w:szCs w:val="22"/>
+        </w:rPr>
+        <w:t xml:space="preserve"> S</w:t>
+      </w:r>
+      <w:r>
+        <w:rPr>
+          <w:rFonts w:ascii="Verdana" w:eastAsia="Verdana" w:hAnsi="Verdana" w:cs="Verdana"/>
+          <w:color w:val="000000"/>
+          <w:sz w:val="22"/>
+          <w:szCs w:val="22"/>
+        </w:rPr>
+        <w:t xml:space="preserve">tack </w:t>
+      </w:r>
+      <w:r>
+        <w:rPr>
+          <w:rFonts w:ascii="Verdana" w:eastAsia="Verdana" w:hAnsi="Verdana" w:cs="Verdana"/>
+          <w:color w:val="000000"/>
+          <w:sz w:val="22"/>
+          <w:szCs w:val="22"/>
+        </w:rPr>
+        <w:t xml:space="preserve">– </w:t>
+      </w:r>
+      <w:r>
+        <w:rPr>
+          <w:rFonts w:ascii="Verdana" w:eastAsia="Verdana" w:hAnsi="Verdana" w:cs="Verdana"/>
+          <w:color w:val="000000"/>
+          <w:sz w:val="22"/>
+          <w:szCs w:val="22"/>
+        </w:rPr>
+        <w:t xml:space="preserve">Instituto de Gestão e Tecnologia - </w:t>
+      </w:r>
+      <w:r>
+        <w:rPr>
+          <w:rFonts w:ascii="Verdana" w:eastAsia="Verdana" w:hAnsi="Verdana" w:cs="Verdana"/>
+          <w:color w:val="000000"/>
+          <w:sz w:val="22"/>
+          <w:szCs w:val="22"/>
+        </w:rPr>
+        <w:t>IGTI</w:t>
       </w:r>
       <w:r>
         <w:rPr>
@@ -946,19 +880,8 @@
           <w:sz w:val="22"/>
           <w:szCs w:val="22"/>
         </w:rPr>
-        <w:t xml:space="preserve">| </w:t>
-      </w:r>
-      <w:proofErr w:type="spellStart"/>
-      <w:r>
-        <w:rPr>
-          <w:rFonts w:ascii="Verdana" w:eastAsia="Verdana" w:hAnsi="Verdana" w:cs="Verdana"/>
-          <w:color w:val="000000"/>
-          <w:sz w:val="22"/>
-          <w:szCs w:val="22"/>
-        </w:rPr>
-        <w:t>Typescript</w:t>
-      </w:r>
-      <w:proofErr w:type="spellEnd"/>
+        <w:t>| Typescript</w:t>
+      </w:r>
       <w:r>
         <w:rPr>
           <w:rFonts w:ascii="Verdana" w:eastAsia="Verdana" w:hAnsi="Verdana" w:cs="Verdana"/>
@@ -999,29 +922,27 @@
           <w:sz w:val="22"/>
           <w:szCs w:val="22"/>
         </w:rPr>
-        <w:t>Back-</w:t>
-      </w:r>
-      <w:proofErr w:type="spellStart"/>
-      <w:r>
-        <w:rPr>
-          <w:rFonts w:ascii="Verdana" w:eastAsia="Verdana" w:hAnsi="Verdana" w:cs="Verdana"/>
-          <w:b/>
-          <w:color w:val="000000"/>
-          <w:sz w:val="22"/>
-          <w:szCs w:val="22"/>
-        </w:rPr>
-        <w:t>End</w:t>
-      </w:r>
-      <w:proofErr w:type="spellEnd"/>
-      <w:r>
-        <w:rPr>
-          <w:rFonts w:ascii="Verdana" w:eastAsia="Verdana" w:hAnsi="Verdana" w:cs="Verdana"/>
-          <w:b/>
-          <w:color w:val="000000"/>
-          <w:sz w:val="22"/>
-          <w:szCs w:val="22"/>
-        </w:rPr>
-        <w:t xml:space="preserve">: </w:t>
+        <w:t>Back</w:t>
+      </w:r>
+      <w:r>
+        <w:rPr>
+          <w:rFonts w:ascii="Verdana" w:eastAsia="Verdana" w:hAnsi="Verdana" w:cs="Verdana"/>
+          <w:b/>
+          <w:color w:val="000000"/>
+          <w:sz w:val="22"/>
+          <w:szCs w:val="22"/>
+        </w:rPr>
+        <w:t xml:space="preserve"> </w:t>
+      </w:r>
+      <w:r>
+        <w:rPr>
+          <w:rFonts w:ascii="Verdana" w:eastAsia="Verdana" w:hAnsi="Verdana" w:cs="Verdana"/>
+          <w:b/>
+          <w:color w:val="000000"/>
+          <w:sz w:val="22"/>
+          <w:szCs w:val="22"/>
+        </w:rPr>
+        <w:t xml:space="preserve">End: </w:t>
       </w:r>
       <w:r>
         <w:rPr>
@@ -1056,29 +977,27 @@
           <w:sz w:val="22"/>
           <w:szCs w:val="22"/>
         </w:rPr>
-        <w:t>Front-</w:t>
-      </w:r>
-      <w:proofErr w:type="spellStart"/>
-      <w:r>
-        <w:rPr>
-          <w:rFonts w:ascii="Verdana" w:eastAsia="Verdana" w:hAnsi="Verdana" w:cs="Verdana"/>
-          <w:b/>
-          <w:color w:val="000000"/>
-          <w:sz w:val="22"/>
-          <w:szCs w:val="22"/>
-        </w:rPr>
-        <w:t>End</w:t>
-      </w:r>
-      <w:proofErr w:type="spellEnd"/>
-      <w:r>
-        <w:rPr>
-          <w:rFonts w:ascii="Verdana" w:eastAsia="Verdana" w:hAnsi="Verdana" w:cs="Verdana"/>
-          <w:b/>
-          <w:color w:val="000000"/>
-          <w:sz w:val="22"/>
-          <w:szCs w:val="22"/>
-        </w:rPr>
-        <w:t xml:space="preserve">: </w:t>
+        <w:t>Front</w:t>
+      </w:r>
+      <w:r>
+        <w:rPr>
+          <w:rFonts w:ascii="Verdana" w:eastAsia="Verdana" w:hAnsi="Verdana" w:cs="Verdana"/>
+          <w:b/>
+          <w:color w:val="000000"/>
+          <w:sz w:val="22"/>
+          <w:szCs w:val="22"/>
+        </w:rPr>
+        <w:t xml:space="preserve"> </w:t>
+      </w:r>
+      <w:r>
+        <w:rPr>
+          <w:rFonts w:ascii="Verdana" w:eastAsia="Verdana" w:hAnsi="Verdana" w:cs="Verdana"/>
+          <w:b/>
+          <w:color w:val="000000"/>
+          <w:sz w:val="22"/>
+          <w:szCs w:val="22"/>
+        </w:rPr>
+        <w:t xml:space="preserve">End: </w:t>
       </w:r>
       <w:r>
         <w:rPr>
@@ -1123,6 +1042,15 @@
           <w:sz w:val="22"/>
           <w:szCs w:val="22"/>
         </w:rPr>
+        <w:t xml:space="preserve"> |</w:t>
+      </w:r>
+      <w:r>
+        <w:rPr>
+          <w:rFonts w:ascii="Verdana" w:eastAsia="Verdana" w:hAnsi="Verdana" w:cs="Verdana"/>
+          <w:color w:val="000000"/>
+          <w:sz w:val="22"/>
+          <w:szCs w:val="22"/>
+        </w:rPr>
         <w:t xml:space="preserve"> </w:t>
       </w:r>
       <w:r>
@@ -1132,25 +1060,6 @@
           <w:sz w:val="22"/>
           <w:szCs w:val="22"/>
         </w:rPr>
-        <w:t>|</w:t>
-      </w:r>
-      <w:r>
-        <w:rPr>
-          <w:rFonts w:ascii="Verdana" w:eastAsia="Verdana" w:hAnsi="Verdana" w:cs="Verdana"/>
-          <w:color w:val="000000"/>
-          <w:sz w:val="22"/>
-          <w:szCs w:val="22"/>
-        </w:rPr>
-        <w:t xml:space="preserve"> </w:t>
-      </w:r>
-      <w:proofErr w:type="spellStart"/>
-      <w:r>
-        <w:rPr>
-          <w:rFonts w:ascii="Verdana" w:eastAsia="Verdana" w:hAnsi="Verdana" w:cs="Verdana"/>
-          <w:color w:val="000000"/>
-          <w:sz w:val="22"/>
-          <w:szCs w:val="22"/>
-        </w:rPr>
         <w:t>Javas</w:t>
       </w:r>
       <w:r>
@@ -1162,7 +1071,6 @@
         </w:rPr>
         <w:t>cript</w:t>
       </w:r>
-      <w:proofErr w:type="spellEnd"/>
     </w:p>
     <w:p>
       <w:pPr>
@@ -1207,7 +1115,6 @@
         </w:rPr>
         <w:t xml:space="preserve"> </w:t>
       </w:r>
-      <w:proofErr w:type="spellStart"/>
       <w:r>
         <w:rPr>
           <w:rFonts w:ascii="Verdana" w:eastAsia="Verdana" w:hAnsi="Verdana" w:cs="Verdana"/>
@@ -1217,7 +1124,15 @@
         </w:rPr>
         <w:t>Hibernate</w:t>
       </w:r>
-      <w:proofErr w:type="spellEnd"/>
+      <w:r>
+        <w:rPr>
+          <w:rFonts w:ascii="Verdana" w:eastAsia="Verdana" w:hAnsi="Verdana" w:cs="Verdana"/>
+          <w:color w:val="000000"/>
+          <w:sz w:val="22"/>
+          <w:szCs w:val="22"/>
+        </w:rPr>
+        <w:t xml:space="preserve"> |</w:t>
+      </w:r>
       <w:r>
         <w:rPr>
           <w:rFonts w:ascii="Verdana" w:eastAsia="Verdana" w:hAnsi="Verdana" w:cs="Verdana"/>
@@ -1234,34 +1149,7 @@
           <w:sz w:val="22"/>
           <w:szCs w:val="22"/>
         </w:rPr>
-        <w:t>|</w:t>
-      </w:r>
-      <w:r>
-        <w:rPr>
-          <w:rFonts w:ascii="Verdana" w:eastAsia="Verdana" w:hAnsi="Verdana" w:cs="Verdana"/>
-          <w:color w:val="000000"/>
-          <w:sz w:val="22"/>
-          <w:szCs w:val="22"/>
-        </w:rPr>
-        <w:t xml:space="preserve"> </w:t>
-      </w:r>
-      <w:r>
-        <w:rPr>
-          <w:rFonts w:ascii="Verdana" w:eastAsia="Verdana" w:hAnsi="Verdana" w:cs="Verdana"/>
-          <w:color w:val="000000"/>
-          <w:sz w:val="22"/>
-          <w:szCs w:val="22"/>
-        </w:rPr>
-        <w:t>Angula</w:t>
-      </w:r>
-      <w:r>
-        <w:rPr>
-          <w:rFonts w:ascii="Verdana" w:eastAsia="Verdana" w:hAnsi="Verdana" w:cs="Verdana"/>
-          <w:color w:val="000000"/>
-          <w:sz w:val="22"/>
-          <w:szCs w:val="22"/>
-        </w:rPr>
-        <w:t>r</w:t>
+        <w:t>Angular</w:t>
       </w:r>
     </w:p>
     <w:p>
@@ -1371,45 +1259,14 @@
         </w:rPr>
         <w:t xml:space="preserve"> </w:t>
       </w:r>
-      <w:proofErr w:type="spellStart"/>
-      <w:r>
-        <w:rPr>
-          <w:rFonts w:ascii="Verdana" w:eastAsia="Verdana" w:hAnsi="Verdana" w:cs="Verdana"/>
-          <w:color w:val="000000"/>
-          <w:sz w:val="22"/>
-          <w:szCs w:val="22"/>
-        </w:rPr>
-        <w:t>Tomcat</w:t>
-      </w:r>
-      <w:proofErr w:type="spellEnd"/>
-      <w:r>
-        <w:rPr>
-          <w:rFonts w:ascii="Verdana" w:eastAsia="Verdana" w:hAnsi="Verdana" w:cs="Verdana"/>
-          <w:color w:val="000000"/>
-          <w:sz w:val="22"/>
-          <w:szCs w:val="22"/>
-        </w:rPr>
-        <w:t xml:space="preserve"> | </w:t>
-      </w:r>
-      <w:proofErr w:type="spellStart"/>
-      <w:r>
-        <w:rPr>
-          <w:rFonts w:ascii="Verdana" w:eastAsia="Verdana" w:hAnsi="Verdana" w:cs="Verdana"/>
-          <w:color w:val="000000"/>
-          <w:sz w:val="22"/>
-          <w:szCs w:val="22"/>
-        </w:rPr>
-        <w:t>Maven</w:t>
-      </w:r>
-      <w:proofErr w:type="spellEnd"/>
-      <w:r>
-        <w:rPr>
-          <w:rFonts w:ascii="Verdana" w:eastAsia="Verdana" w:hAnsi="Verdana" w:cs="Verdana"/>
-          <w:color w:val="000000"/>
-          <w:sz w:val="22"/>
-          <w:szCs w:val="22"/>
-        </w:rPr>
-        <w:t xml:space="preserve"> |</w:t>
+      <w:r>
+        <w:rPr>
+          <w:rFonts w:ascii="Verdana" w:eastAsia="Verdana" w:hAnsi="Verdana" w:cs="Verdana"/>
+          <w:color w:val="000000"/>
+          <w:sz w:val="22"/>
+          <w:szCs w:val="22"/>
+        </w:rPr>
+        <w:t>Tomcat | Maven |</w:t>
       </w:r>
       <w:r>
         <w:rPr>
@@ -1420,27 +1277,15 @@
         </w:rPr>
         <w:t xml:space="preserve"> </w:t>
       </w:r>
-      <w:proofErr w:type="spellStart"/>
-      <w:r>
-        <w:rPr>
-          <w:rFonts w:ascii="Verdana" w:eastAsia="Verdana" w:hAnsi="Verdana" w:cs="Verdana"/>
-          <w:color w:val="000000"/>
-          <w:sz w:val="22"/>
-          <w:szCs w:val="22"/>
-        </w:rPr>
-        <w:t>Gradle</w:t>
-      </w:r>
-      <w:proofErr w:type="spellEnd"/>
-      <w:r>
-        <w:rPr>
-          <w:rFonts w:ascii="Verdana" w:eastAsia="Verdana" w:hAnsi="Verdana" w:cs="Verdana"/>
-          <w:color w:val="000000"/>
-          <w:sz w:val="22"/>
-          <w:szCs w:val="22"/>
-        </w:rPr>
-        <w:t xml:space="preserve"> | </w:t>
-      </w:r>
-      <w:proofErr w:type="spellStart"/>
+      <w:r>
+        <w:rPr>
+          <w:rFonts w:ascii="Verdana" w:eastAsia="Verdana" w:hAnsi="Verdana" w:cs="Verdana"/>
+          <w:color w:val="000000"/>
+          <w:sz w:val="22"/>
+          <w:szCs w:val="22"/>
+        </w:rPr>
+        <w:t xml:space="preserve">Gradle | </w:t>
+      </w:r>
       <w:r>
         <w:rPr>
           <w:rFonts w:ascii="Verdana" w:eastAsia="Verdana" w:hAnsi="Verdana" w:cs="Verdana"/>
@@ -1457,49 +1302,8 @@
           <w:sz w:val="22"/>
           <w:szCs w:val="22"/>
         </w:rPr>
-        <w:t>Unit</w:t>
-      </w:r>
-      <w:proofErr w:type="spellEnd"/>
-      <w:r>
-        <w:rPr>
-          <w:rFonts w:ascii="Verdana" w:eastAsia="Verdana" w:hAnsi="Verdana" w:cs="Verdana"/>
-          <w:color w:val="000000"/>
-          <w:sz w:val="22"/>
-          <w:szCs w:val="22"/>
-        </w:rPr>
-        <w:t xml:space="preserve"> | </w:t>
-      </w:r>
-      <w:proofErr w:type="spellStart"/>
-      <w:r>
-        <w:rPr>
-          <w:rFonts w:ascii="Verdana" w:eastAsia="Verdana" w:hAnsi="Verdana" w:cs="Verdana"/>
-          <w:color w:val="000000"/>
-          <w:sz w:val="22"/>
-          <w:szCs w:val="22"/>
-        </w:rPr>
-        <w:t>Restful</w:t>
-      </w:r>
-      <w:proofErr w:type="spellEnd"/>
-      <w:r>
-        <w:rPr>
-          <w:rFonts w:ascii="Verdana" w:eastAsia="Verdana" w:hAnsi="Verdana" w:cs="Verdana"/>
-          <w:color w:val="000000"/>
-          <w:sz w:val="22"/>
-          <w:szCs w:val="22"/>
-        </w:rPr>
-        <w:t xml:space="preserve"> | </w:t>
-      </w:r>
-      <w:proofErr w:type="spellStart"/>
-      <w:r>
-        <w:rPr>
-          <w:rFonts w:ascii="Verdana" w:eastAsia="Verdana" w:hAnsi="Verdana" w:cs="Verdana"/>
-          <w:color w:val="000000"/>
-          <w:sz w:val="22"/>
-          <w:szCs w:val="22"/>
-        </w:rPr>
-        <w:t>Git</w:t>
-      </w:r>
-      <w:proofErr w:type="spellEnd"/>
+        <w:t>Unit | Restful | Git</w:t>
+      </w:r>
     </w:p>
     <w:p>
       <w:pPr>
@@ -2065,43 +1869,14 @@
         </w:rPr>
         <w:t xml:space="preserve">cipação no comissionamento, </w:t>
       </w:r>
-      <w:proofErr w:type="spellStart"/>
-      <w:r>
-        <w:rPr>
-          <w:rFonts w:ascii="Verdana" w:eastAsia="Verdana" w:hAnsi="Verdana" w:cs="Verdana"/>
-          <w:color w:val="000000"/>
-          <w:sz w:val="22"/>
-          <w:szCs w:val="22"/>
-        </w:rPr>
-        <w:t>pré</w:t>
-      </w:r>
-      <w:proofErr w:type="spellEnd"/>
-      <w:r>
-        <w:rPr>
-          <w:rFonts w:ascii="Verdana" w:eastAsia="Verdana" w:hAnsi="Verdana" w:cs="Verdana"/>
-          <w:color w:val="000000"/>
-          <w:sz w:val="22"/>
-          <w:szCs w:val="22"/>
-        </w:rPr>
-        <w:t xml:space="preserve"> </w:t>
-      </w:r>
-      <w:r>
-        <w:rPr>
-          <w:rFonts w:ascii="Verdana" w:eastAsia="Verdana" w:hAnsi="Verdana" w:cs="Verdana"/>
-          <w:color w:val="000000"/>
-          <w:sz w:val="22"/>
-          <w:szCs w:val="22"/>
-        </w:rPr>
-        <w:t>startup</w:t>
-      </w:r>
-      <w:r>
-        <w:rPr>
-          <w:rFonts w:ascii="Verdana" w:eastAsia="Verdana" w:hAnsi="Verdana" w:cs="Verdana"/>
-          <w:color w:val="000000"/>
-          <w:sz w:val="22"/>
-          <w:szCs w:val="22"/>
-        </w:rPr>
-        <w:t xml:space="preserve">, startup, operação/manutenção de equipamentos da UTE </w:t>
+      <w:r>
+        <w:rPr>
+          <w:rFonts w:ascii="Verdana" w:eastAsia="Verdana" w:hAnsi="Verdana" w:cs="Verdana"/>
+          <w:color w:val="000000"/>
+          <w:sz w:val="22"/>
+          <w:szCs w:val="22"/>
+        </w:rPr>
+        <w:t xml:space="preserve">startup, operação/manutenção de equipamentos da UTE </w:t>
       </w:r>
       <w:bookmarkStart w:id="21" w:name="1ci93xb" w:colFirst="0" w:colLast="0"/>
       <w:bookmarkStart w:id="22" w:name="3whwml4" w:colFirst="0" w:colLast="0"/>
@@ -2146,18 +1921,7 @@
           <w:szCs w:val="21"/>
         </w:rPr>
         <w:lastRenderedPageBreak/>
-        <w:t>C</w:t>
-      </w:r>
-      <w:r>
-        <w:rPr>
-          <w:rFonts w:ascii="Verdana" w:eastAsia="Verdana" w:hAnsi="Verdana" w:cs="Verdana"/>
-          <w:b/>
-          <w:smallCaps/>
-          <w:color w:val="000000"/>
-          <w:sz w:val="24"/>
-          <w:szCs w:val="21"/>
-        </w:rPr>
-        <w:t>omunidade</w:t>
+        <w:t>Comunidade</w:t>
       </w:r>
     </w:p>
     <w:p>
@@ -2288,42 +2052,8 @@
           <w:szCs w:val="22"/>
           <w:shd w:val="clear" w:color="auto" w:fill="F9F9F9"/>
         </w:rPr>
-        <w:t xml:space="preserve">– </w:t>
-      </w:r>
-      <w:proofErr w:type="spellStart"/>
-      <w:r>
-        <w:rPr>
-          <w:rFonts w:ascii="Verdana" w:eastAsia="Verdana" w:hAnsi="Verdana" w:cs="Verdana"/>
-          <w:color w:val="auto"/>
-          <w:sz w:val="22"/>
-          <w:szCs w:val="22"/>
-          <w:shd w:val="clear" w:color="auto" w:fill="F9F9F9"/>
-        </w:rPr>
-        <w:t>Bean</w:t>
-      </w:r>
-      <w:proofErr w:type="spellEnd"/>
-      <w:r>
-        <w:rPr>
-          <w:rFonts w:ascii="Verdana" w:eastAsia="Verdana" w:hAnsi="Verdana" w:cs="Verdana"/>
-          <w:color w:val="auto"/>
-          <w:sz w:val="22"/>
-          <w:szCs w:val="22"/>
-          <w:shd w:val="clear" w:color="auto" w:fill="F9F9F9"/>
-        </w:rPr>
-        <w:t xml:space="preserve"> </w:t>
-      </w:r>
-      <w:proofErr w:type="spellStart"/>
-      <w:r>
-        <w:rPr>
-          <w:rFonts w:ascii="Verdana" w:eastAsia="Verdana" w:hAnsi="Verdana" w:cs="Verdana"/>
-          <w:color w:val="auto"/>
-          <w:sz w:val="22"/>
-          <w:szCs w:val="22"/>
-          <w:shd w:val="clear" w:color="auto" w:fill="F9F9F9"/>
-        </w:rPr>
-        <w:t>Validation</w:t>
-      </w:r>
-      <w:proofErr w:type="spellEnd"/>
+        <w:t>– Bean Validation</w:t>
+      </w:r>
     </w:p>
     <w:p>
       <w:pPr>
@@ -2346,7 +2076,7 @@
         </w:rPr>
         <w:t xml:space="preserve">- </w:t>
       </w:r>
-      <w:hyperlink r:id="rId12" w:history="1">
+      <w:hyperlink r:id="rId11" w:history="1">
         <w:r>
           <w:rPr>
             <w:rStyle w:val="Hyperlink"/>
@@ -2444,9 +2174,8 @@
           <w:szCs w:val="22"/>
           <w:shd w:val="clear" w:color="auto" w:fill="F9F9F9"/>
         </w:rPr>
-        <w:t xml:space="preserve">Design </w:t>
-      </w:r>
-      <w:proofErr w:type="spellStart"/>
+        <w:t>Design Patterns - DTO</w:t>
+      </w:r>
       <w:r>
         <w:rPr>
           <w:rFonts w:ascii="Verdana" w:eastAsia="Verdana" w:hAnsi="Verdana" w:cs="Verdana"/>
@@ -2455,28 +2184,7 @@
           <w:szCs w:val="22"/>
           <w:shd w:val="clear" w:color="auto" w:fill="F9F9F9"/>
         </w:rPr>
-        <w:t>Patterns</w:t>
-      </w:r>
-      <w:proofErr w:type="spellEnd"/>
-      <w:r>
-        <w:rPr>
-          <w:rFonts w:ascii="Verdana" w:eastAsia="Verdana" w:hAnsi="Verdana" w:cs="Verdana"/>
-          <w:color w:val="auto"/>
-          <w:sz w:val="22"/>
-          <w:szCs w:val="22"/>
-          <w:shd w:val="clear" w:color="auto" w:fill="F9F9F9"/>
-        </w:rPr>
-        <w:t xml:space="preserve"> - DTO</w:t>
-      </w:r>
-      <w:r>
-        <w:rPr>
-          <w:rFonts w:ascii="Verdana" w:eastAsia="Verdana" w:hAnsi="Verdana" w:cs="Verdana"/>
-          <w:color w:val="auto"/>
-          <w:sz w:val="22"/>
-          <w:szCs w:val="22"/>
-          <w:shd w:val="clear" w:color="auto" w:fill="F9F9F9"/>
-        </w:rPr>
-        <w:t xml:space="preserve"> (2020)</w:t>
+        <w:t xml:space="preserve"> </w:t>
       </w:r>
     </w:p>
     <w:p>
@@ -2500,7 +2208,7 @@
         </w:rPr>
         <w:t xml:space="preserve">- </w:t>
       </w:r>
-      <w:hyperlink r:id="rId13" w:history="1">
+      <w:hyperlink r:id="rId12" w:history="1">
         <w:r>
           <w:rPr>
             <w:rStyle w:val="Hyperlink"/>
@@ -2645,7 +2353,6 @@
           <w:szCs w:val="22"/>
         </w:rPr>
       </w:pPr>
-      <w:proofErr w:type="spellStart"/>
       <w:r>
         <w:rPr>
           <w:rFonts w:ascii="Verdana" w:hAnsi="Verdana"/>
@@ -2653,9 +2360,8 @@
           <w:sz w:val="22"/>
           <w:szCs w:val="22"/>
         </w:rPr>
-        <w:t>DevOps</w:t>
-      </w:r>
-      <w:proofErr w:type="spellEnd"/>
+        <w:t>DevOps Essentials Professional Certificate (DEPC)</w:t>
+      </w:r>
       <w:r>
         <w:rPr>
           <w:rFonts w:ascii="Verdana" w:hAnsi="Verdana"/>
@@ -2663,35 +2369,6 @@
           <w:sz w:val="22"/>
           <w:szCs w:val="22"/>
         </w:rPr>
-        <w:t xml:space="preserve"> Essentials Professional </w:t>
-      </w:r>
-      <w:proofErr w:type="spellStart"/>
-      <w:r>
-        <w:rPr>
-          <w:rFonts w:ascii="Verdana" w:hAnsi="Verdana"/>
-          <w:color w:val="auto"/>
-          <w:sz w:val="22"/>
-          <w:szCs w:val="22"/>
-        </w:rPr>
-        <w:t>Certificate</w:t>
-      </w:r>
-      <w:proofErr w:type="spellEnd"/>
-      <w:r>
-        <w:rPr>
-          <w:rFonts w:ascii="Verdana" w:hAnsi="Verdana"/>
-          <w:color w:val="auto"/>
-          <w:sz w:val="22"/>
-          <w:szCs w:val="22"/>
-        </w:rPr>
-        <w:t xml:space="preserve"> (DEPC)</w:t>
-      </w:r>
-      <w:r>
-        <w:rPr>
-          <w:rFonts w:ascii="Verdana" w:hAnsi="Verdana"/>
-          <w:color w:val="auto"/>
-          <w:sz w:val="22"/>
-          <w:szCs w:val="22"/>
-        </w:rPr>
         <w:t xml:space="preserve"> </w:t>
       </w:r>
       <w:r>
@@ -2702,29 +2379,7 @@
           <w:szCs w:val="22"/>
           <w:shd w:val="clear" w:color="auto" w:fill="F9F9F9"/>
         </w:rPr>
-        <w:t xml:space="preserve">- </w:t>
-      </w:r>
-      <w:proofErr w:type="spellStart"/>
-      <w:r>
-        <w:rPr>
-          <w:rFonts w:ascii="Verdana" w:eastAsia="Verdana" w:hAnsi="Verdana" w:cs="Verdana"/>
-          <w:color w:val="auto"/>
-          <w:sz w:val="22"/>
-          <w:szCs w:val="22"/>
-          <w:shd w:val="clear" w:color="auto" w:fill="F9F9F9"/>
-        </w:rPr>
-        <w:t>CertiProf</w:t>
-      </w:r>
-      <w:proofErr w:type="spellEnd"/>
-      <w:r>
-        <w:rPr>
-          <w:rFonts w:ascii="Verdana" w:eastAsia="Verdana" w:hAnsi="Verdana" w:cs="Verdana"/>
-          <w:color w:val="auto"/>
-          <w:sz w:val="22"/>
-          <w:szCs w:val="22"/>
-          <w:shd w:val="clear" w:color="auto" w:fill="F9F9F9"/>
-        </w:rPr>
-        <w:t xml:space="preserve"> (2020)</w:t>
+        <w:t>- CertiProf (2020)</w:t>
       </w:r>
     </w:p>
     <w:p>
@@ -2749,9 +2404,8 @@
           <w:szCs w:val="22"/>
           <w:shd w:val="clear" w:color="auto" w:fill="F9F9F9"/>
         </w:rPr>
-        <w:t xml:space="preserve">SCRUM Foundation professional </w:t>
-      </w:r>
-      <w:proofErr w:type="spellStart"/>
+        <w:t xml:space="preserve">SCRUM Foundation </w:t>
+      </w:r>
       <w:r>
         <w:rPr>
           <w:rFonts w:ascii="Verdana" w:eastAsia="Verdana" w:hAnsi="Verdana" w:cs="Verdana"/>
@@ -2760,9 +2414,8 @@
           <w:szCs w:val="22"/>
           <w:shd w:val="clear" w:color="auto" w:fill="F9F9F9"/>
         </w:rPr>
-        <w:t>Certificate</w:t>
-      </w:r>
-      <w:proofErr w:type="spellEnd"/>
+        <w:t>P</w:t>
+      </w:r>
       <w:r>
         <w:rPr>
           <w:rFonts w:ascii="Verdana" w:eastAsia="Verdana" w:hAnsi="Verdana" w:cs="Verdana"/>
@@ -2771,29 +2424,7 @@
           <w:szCs w:val="22"/>
           <w:shd w:val="clear" w:color="auto" w:fill="F9F9F9"/>
         </w:rPr>
-        <w:t xml:space="preserve"> (SFPC) - </w:t>
-      </w:r>
-      <w:proofErr w:type="spellStart"/>
-      <w:r>
-        <w:rPr>
-          <w:rFonts w:ascii="Verdana" w:eastAsia="Verdana" w:hAnsi="Verdana" w:cs="Verdana"/>
-          <w:color w:val="auto"/>
-          <w:sz w:val="22"/>
-          <w:szCs w:val="22"/>
-          <w:shd w:val="clear" w:color="auto" w:fill="F9F9F9"/>
-        </w:rPr>
-        <w:t>CertiProf</w:t>
-      </w:r>
-      <w:proofErr w:type="spellEnd"/>
-      <w:r>
-        <w:rPr>
-          <w:rFonts w:ascii="Verdana" w:eastAsia="Verdana" w:hAnsi="Verdana" w:cs="Verdana"/>
-          <w:color w:val="auto"/>
-          <w:sz w:val="22"/>
-          <w:szCs w:val="22"/>
-          <w:shd w:val="clear" w:color="auto" w:fill="F9F9F9"/>
-        </w:rPr>
-        <w:t xml:space="preserve"> (2020)</w:t>
+        <w:t>rofessional Certificate (SFPC) - CertiProf (2020)</w:t>
       </w:r>
     </w:p>
     <w:p>
@@ -2900,9 +2531,8 @@
           <w:szCs w:val="22"/>
           <w:shd w:val="clear" w:color="auto" w:fill="F9F9F9"/>
         </w:rPr>
-        <w:t>Formação Java Web Full-</w:t>
-      </w:r>
-      <w:proofErr w:type="spellStart"/>
+        <w:t>Formação Java Web Full</w:t>
+      </w:r>
       <w:r>
         <w:rPr>
           <w:rFonts w:ascii="Verdana" w:eastAsia="Verdana" w:hAnsi="Verdana" w:cs="Verdana"/>
@@ -2911,9 +2541,8 @@
           <w:szCs w:val="22"/>
           <w:shd w:val="clear" w:color="auto" w:fill="F9F9F9"/>
         </w:rPr>
-        <w:t>Stack</w:t>
-      </w:r>
-      <w:proofErr w:type="spellEnd"/>
+        <w:t xml:space="preserve"> </w:t>
+      </w:r>
       <w:r>
         <w:rPr>
           <w:rFonts w:ascii="Verdana" w:eastAsia="Verdana" w:hAnsi="Verdana" w:cs="Verdana"/>
@@ -2922,36 +2551,16 @@
           <w:szCs w:val="22"/>
           <w:shd w:val="clear" w:color="auto" w:fill="F9F9F9"/>
         </w:rPr>
-        <w:t xml:space="preserve"> </w:t>
-      </w:r>
-      <w:r>
-        <w:rPr>
-          <w:rFonts w:ascii="Verdana" w:eastAsia="Verdana" w:hAnsi="Verdana" w:cs="Verdana"/>
-          <w:color w:val="auto"/>
-          <w:sz w:val="22"/>
-          <w:szCs w:val="22"/>
-        </w:rPr>
-        <w:t xml:space="preserve">– </w:t>
-      </w:r>
-      <w:proofErr w:type="spellStart"/>
-      <w:r>
-        <w:rPr>
-          <w:rFonts w:ascii="Verdana" w:eastAsia="Verdana" w:hAnsi="Verdana" w:cs="Verdana"/>
-          <w:color w:val="auto"/>
-          <w:sz w:val="22"/>
-          <w:szCs w:val="22"/>
-        </w:rPr>
-        <w:t>Jdev</w:t>
-      </w:r>
-      <w:proofErr w:type="spellEnd"/>
-      <w:r>
-        <w:rPr>
-          <w:rFonts w:ascii="Verdana" w:eastAsia="Verdana" w:hAnsi="Verdana" w:cs="Verdana"/>
-          <w:color w:val="auto"/>
-          <w:sz w:val="22"/>
-          <w:szCs w:val="22"/>
-        </w:rPr>
-        <w:t xml:space="preserve"> Treinamento (2020)</w:t>
+        <w:t xml:space="preserve">Stack </w:t>
+      </w:r>
+      <w:r>
+        <w:rPr>
+          <w:rFonts w:ascii="Verdana" w:eastAsia="Verdana" w:hAnsi="Verdana" w:cs="Verdana"/>
+          <w:color w:val="auto"/>
+          <w:sz w:val="22"/>
+          <w:szCs w:val="22"/>
+        </w:rPr>
+        <w:t>– Jdev Treinamento (2020)</w:t>
       </w:r>
     </w:p>
     <w:p>
@@ -2983,7 +2592,6 @@
         </w:rPr>
         <w:tab/>
       </w:r>
-      <w:proofErr w:type="spellStart"/>
       <w:r>
         <w:rPr>
           <w:rFonts w:ascii="Verdana" w:eastAsia="Verdana" w:hAnsi="Verdana" w:cs="Verdana"/>
@@ -2992,18 +2600,7 @@
           <w:szCs w:val="22"/>
           <w:shd w:val="clear" w:color="auto" w:fill="F9F9F9"/>
         </w:rPr>
-        <w:t>AngularJS</w:t>
-      </w:r>
-      <w:proofErr w:type="spellEnd"/>
-      <w:r>
-        <w:rPr>
-          <w:rFonts w:ascii="Verdana" w:eastAsia="Verdana" w:hAnsi="Verdana" w:cs="Verdana"/>
-          <w:color w:val="auto"/>
-          <w:sz w:val="22"/>
-          <w:szCs w:val="22"/>
-          <w:shd w:val="clear" w:color="auto" w:fill="F9F9F9"/>
-        </w:rPr>
-        <w:t xml:space="preserve"> com Spring</w:t>
+        <w:t>Angular com Spring</w:t>
       </w:r>
     </w:p>
     <w:p>
@@ -3083,9 +2680,8 @@
           <w:szCs w:val="22"/>
           <w:shd w:val="clear" w:color="auto" w:fill="F9F9F9"/>
         </w:rPr>
-        <w:t xml:space="preserve">HTML, CSS e </w:t>
-      </w:r>
-      <w:proofErr w:type="spellStart"/>
+        <w:t>HTML, CSS e Java</w:t>
+      </w:r>
       <w:r>
         <w:rPr>
           <w:rFonts w:ascii="Verdana" w:eastAsia="Verdana" w:hAnsi="Verdana" w:cs="Verdana"/>
@@ -3094,7 +2690,7 @@
           <w:szCs w:val="22"/>
           <w:shd w:val="clear" w:color="auto" w:fill="F9F9F9"/>
         </w:rPr>
-        <w:t>Java</w:t>
+        <w:t>sc</w:t>
       </w:r>
       <w:r>
         <w:rPr>
@@ -3104,7 +2700,7 @@
           <w:szCs w:val="22"/>
           <w:shd w:val="clear" w:color="auto" w:fill="F9F9F9"/>
         </w:rPr>
-        <w:t>sc</w:t>
+        <w:t>r</w:t>
       </w:r>
       <w:r>
         <w:rPr>
@@ -3114,19 +2710,8 @@
           <w:szCs w:val="22"/>
           <w:shd w:val="clear" w:color="auto" w:fill="F9F9F9"/>
         </w:rPr>
-        <w:t>r</w:t>
-      </w:r>
-      <w:r>
-        <w:rPr>
-          <w:rFonts w:ascii="Verdana" w:eastAsia="Verdana" w:hAnsi="Verdana" w:cs="Verdana"/>
-          <w:color w:val="auto"/>
-          <w:sz w:val="22"/>
-          <w:szCs w:val="22"/>
-          <w:shd w:val="clear" w:color="auto" w:fill="F9F9F9"/>
-        </w:rPr>
         <w:t>ipt</w:t>
       </w:r>
-      <w:proofErr w:type="spellEnd"/>
       <w:r>
         <w:rPr>
           <w:rFonts w:ascii="Verdana" w:hAnsi="Verdana"/>
@@ -3167,29 +2752,7 @@
           <w:shd w:val="clear" w:color="auto" w:fill="F9F9F9"/>
         </w:rPr>
         <w:tab/>
-        <w:t xml:space="preserve">API REST e </w:t>
-      </w:r>
-      <w:proofErr w:type="spellStart"/>
-      <w:r>
-        <w:rPr>
-          <w:rFonts w:ascii="Verdana" w:eastAsia="Verdana" w:hAnsi="Verdana" w:cs="Verdana"/>
-          <w:color w:val="auto"/>
-          <w:sz w:val="22"/>
-          <w:szCs w:val="22"/>
-          <w:shd w:val="clear" w:color="auto" w:fill="F9F9F9"/>
-        </w:rPr>
-        <w:t>RESTful</w:t>
-      </w:r>
-      <w:proofErr w:type="spellEnd"/>
-      <w:r>
-        <w:rPr>
-          <w:rFonts w:ascii="Verdana" w:eastAsia="Verdana" w:hAnsi="Verdana" w:cs="Verdana"/>
-          <w:color w:val="auto"/>
-          <w:sz w:val="22"/>
-          <w:szCs w:val="22"/>
-          <w:shd w:val="clear" w:color="auto" w:fill="F9F9F9"/>
-        </w:rPr>
-        <w:t xml:space="preserve"> - Spring Boot REST com JPA e PostgreSQL</w:t>
+        <w:t>API REST e RESTful - Spring Boot REST com JPA e PostgreSQL</w:t>
       </w:r>
     </w:p>
     <w:p>
@@ -3197,65 +2760,40 @@
         <w:spacing w:after="0"/>
         <w:ind w:left="357" w:firstLine="352"/>
         <w:rPr>
+          <w:rFonts w:ascii="Verdana" w:hAnsi="Verdana"/>
+          <w:color w:val="auto"/>
+          <w:sz w:val="22"/>
+          <w:szCs w:val="22"/>
+        </w:rPr>
+      </w:pPr>
+      <w:r>
+        <w:rPr>
+          <w:rFonts w:ascii="Verdana" w:hAnsi="Verdana"/>
+          <w:color w:val="auto"/>
+          <w:sz w:val="22"/>
+          <w:szCs w:val="22"/>
+        </w:rPr>
+        <w:t>-</w:t>
+      </w:r>
+      <w:r>
+        <w:rPr>
+          <w:rFonts w:ascii="Verdana" w:hAnsi="Verdana"/>
+          <w:color w:val="auto"/>
+          <w:sz w:val="22"/>
+          <w:szCs w:val="22"/>
+        </w:rPr>
+        <w:tab/>
+      </w:r>
+      <w:r>
+        <w:rPr>
           <w:rFonts w:ascii="Verdana" w:eastAsia="Verdana" w:hAnsi="Verdana" w:cs="Verdana"/>
           <w:color w:val="auto"/>
           <w:sz w:val="22"/>
           <w:szCs w:val="22"/>
           <w:shd w:val="clear" w:color="auto" w:fill="F9F9F9"/>
         </w:rPr>
-      </w:pPr>
-      <w:r>
-        <w:rPr>
-          <w:rFonts w:ascii="Verdana" w:hAnsi="Verdana"/>
-          <w:color w:val="auto"/>
-          <w:sz w:val="22"/>
-          <w:szCs w:val="22"/>
-        </w:rPr>
-        <w:t>-</w:t>
-      </w:r>
-      <w:r>
-        <w:rPr>
-          <w:rFonts w:ascii="Verdana" w:hAnsi="Verdana"/>
-          <w:color w:val="auto"/>
-          <w:sz w:val="22"/>
-          <w:szCs w:val="22"/>
-        </w:rPr>
-        <w:tab/>
-      </w:r>
-      <w:proofErr w:type="spellStart"/>
-      <w:r>
-        <w:rPr>
-          <w:rFonts w:ascii="Verdana" w:eastAsia="Verdana" w:hAnsi="Verdana" w:cs="Verdana"/>
-          <w:color w:val="auto"/>
-          <w:sz w:val="22"/>
-          <w:szCs w:val="22"/>
-          <w:shd w:val="clear" w:color="auto" w:fill="F9F9F9"/>
-        </w:rPr>
-        <w:t>PrimeFaces</w:t>
-      </w:r>
-      <w:proofErr w:type="spellEnd"/>
-      <w:r>
-        <w:rPr>
-          <w:rFonts w:ascii="Verdana" w:eastAsia="Verdana" w:hAnsi="Verdana" w:cs="Verdana"/>
-          <w:color w:val="auto"/>
-          <w:sz w:val="22"/>
-          <w:szCs w:val="22"/>
-          <w:shd w:val="clear" w:color="auto" w:fill="F9F9F9"/>
-        </w:rPr>
-        <w:t xml:space="preserve"> + JSF + </w:t>
-      </w:r>
-      <w:proofErr w:type="spellStart"/>
-      <w:r>
-        <w:rPr>
-          <w:rFonts w:ascii="Verdana" w:eastAsia="Verdana" w:hAnsi="Verdana" w:cs="Verdana"/>
-          <w:color w:val="auto"/>
-          <w:sz w:val="22"/>
-          <w:szCs w:val="22"/>
-          <w:shd w:val="clear" w:color="auto" w:fill="F9F9F9"/>
-        </w:rPr>
-        <w:t>Hibernate</w:t>
-      </w:r>
-      <w:proofErr w:type="spellEnd"/>
+        <w:t>JSP + Servlets + JDBC + Ajax e JSON</w:t>
+      </w:r>
     </w:p>
     <w:p>
       <w:pPr>
@@ -3294,82 +2832,8 @@
           <w:szCs w:val="22"/>
           <w:shd w:val="clear" w:color="auto" w:fill="F9F9F9"/>
         </w:rPr>
-        <w:t xml:space="preserve">JSP + </w:t>
-      </w:r>
-      <w:proofErr w:type="spellStart"/>
-      <w:r>
-        <w:rPr>
-          <w:rFonts w:ascii="Verdana" w:eastAsia="Verdana" w:hAnsi="Verdana" w:cs="Verdana"/>
-          <w:color w:val="auto"/>
-          <w:sz w:val="22"/>
-          <w:szCs w:val="22"/>
-          <w:shd w:val="clear" w:color="auto" w:fill="F9F9F9"/>
-        </w:rPr>
-        <w:t>Servlets</w:t>
-      </w:r>
-      <w:proofErr w:type="spellEnd"/>
-      <w:r>
-        <w:rPr>
-          <w:rFonts w:ascii="Verdana" w:eastAsia="Verdana" w:hAnsi="Verdana" w:cs="Verdana"/>
-          <w:color w:val="auto"/>
-          <w:sz w:val="22"/>
-          <w:szCs w:val="22"/>
-          <w:shd w:val="clear" w:color="auto" w:fill="F9F9F9"/>
-        </w:rPr>
-        <w:t xml:space="preserve"> + JDBC + Ajax e JSON</w:t>
-      </w:r>
-    </w:p>
-    <w:p>
-      <w:pPr>
-        <w:spacing w:after="0"/>
-        <w:ind w:left="357" w:firstLine="352"/>
-        <w:rPr>
-          <w:rFonts w:ascii="Verdana" w:hAnsi="Verdana"/>
-          <w:color w:val="auto"/>
-          <w:sz w:val="22"/>
-          <w:szCs w:val="22"/>
-        </w:rPr>
-      </w:pPr>
-      <w:r>
-        <w:rPr>
-          <w:rFonts w:ascii="Verdana" w:hAnsi="Verdana"/>
-          <w:color w:val="auto"/>
-          <w:sz w:val="22"/>
-          <w:szCs w:val="22"/>
-        </w:rPr>
-        <w:t>-</w:t>
-      </w:r>
-      <w:r>
-        <w:rPr>
-          <w:rFonts w:ascii="Verdana" w:hAnsi="Verdana"/>
-          <w:color w:val="auto"/>
-          <w:sz w:val="22"/>
-          <w:szCs w:val="22"/>
-        </w:rPr>
-        <w:tab/>
-      </w:r>
-      <w:r>
-        <w:rPr>
-          <w:rFonts w:ascii="Verdana" w:eastAsia="Verdana" w:hAnsi="Verdana" w:cs="Verdana"/>
-          <w:color w:val="auto"/>
-          <w:sz w:val="22"/>
-          <w:szCs w:val="22"/>
-          <w:shd w:val="clear" w:color="auto" w:fill="F9F9F9"/>
-        </w:rPr>
-        <w:t xml:space="preserve">Testes unitários, </w:t>
-      </w:r>
-      <w:proofErr w:type="spellStart"/>
-      <w:r>
-        <w:rPr>
-          <w:rFonts w:ascii="Verdana" w:eastAsia="Verdana" w:hAnsi="Verdana" w:cs="Verdana"/>
-          <w:color w:val="auto"/>
-          <w:sz w:val="22"/>
-          <w:szCs w:val="22"/>
-          <w:shd w:val="clear" w:color="auto" w:fill="F9F9F9"/>
-        </w:rPr>
-        <w:t>JUnit</w:t>
-      </w:r>
-      <w:proofErr w:type="spellEnd"/>
+        <w:t>Testes unitários, JUnit</w:t>
+      </w:r>
     </w:p>
     <w:p>
       <w:pPr>
@@ -3482,9 +2946,17 @@
           <w:sz w:val="22"/>
           <w:szCs w:val="22"/>
         </w:rPr>
-        <w:t>Desenvolvedor Spring Full-</w:t>
-      </w:r>
-      <w:proofErr w:type="spellStart"/>
+        <w:t>Desenvolvedor Spring Full</w:t>
+      </w:r>
+      <w:r>
+        <w:rPr>
+          <w:rFonts w:ascii="Verdana" w:eastAsia="Verdana" w:hAnsi="Verdana" w:cs="Verdana"/>
+          <w:color w:val="000000"/>
+          <w:sz w:val="22"/>
+          <w:szCs w:val="22"/>
+        </w:rPr>
+        <w:t xml:space="preserve"> </w:t>
+      </w:r>
       <w:r>
         <w:rPr>
           <w:rFonts w:ascii="Verdana" w:eastAsia="Verdana" w:hAnsi="Verdana" w:cs="Verdana"/>
@@ -3494,7 +2966,6 @@
         </w:rPr>
         <w:t>Stack</w:t>
       </w:r>
-      <w:proofErr w:type="spellEnd"/>
       <w:r>
         <w:rPr>
           <w:rFonts w:ascii="Verdana" w:eastAsia="Verdana" w:hAnsi="Verdana" w:cs="Verdana"/>
@@ -3504,7 +2975,6 @@
         </w:rPr>
         <w:t xml:space="preserve"> – </w:t>
       </w:r>
-      <w:proofErr w:type="spellStart"/>
       <w:r>
         <w:rPr>
           <w:rFonts w:ascii="Verdana" w:eastAsia="Verdana" w:hAnsi="Verdana" w:cs="Verdana"/>
@@ -3514,7 +2984,6 @@
         </w:rPr>
         <w:t>TreinaWeb</w:t>
       </w:r>
-      <w:proofErr w:type="spellEnd"/>
       <w:r>
         <w:rPr>
           <w:rFonts w:ascii="Verdana" w:eastAsia="Verdana" w:hAnsi="Verdana" w:cs="Verdana"/>
@@ -3556,7 +3025,6 @@
         </w:rPr>
         <w:t xml:space="preserve"> – </w:t>
       </w:r>
-      <w:proofErr w:type="spellStart"/>
       <w:r>
         <w:rPr>
           <w:rFonts w:ascii="Verdana" w:eastAsia="Verdana" w:hAnsi="Verdana" w:cs="Verdana"/>
@@ -3566,7 +3034,6 @@
         </w:rPr>
         <w:t>TreinaWeb</w:t>
       </w:r>
-      <w:proofErr w:type="spellEnd"/>
       <w:r>
         <w:rPr>
           <w:rFonts w:ascii="Verdana" w:eastAsia="Verdana" w:hAnsi="Verdana" w:cs="Verdana"/>
@@ -3597,47 +3064,7 @@
           <w:sz w:val="22"/>
           <w:szCs w:val="22"/>
         </w:rPr>
-        <w:t xml:space="preserve">Bancos de Dados PostgreSQL – Digital </w:t>
-      </w:r>
-      <w:proofErr w:type="spellStart"/>
-      <w:r>
-        <w:rPr>
-          <w:rFonts w:ascii="Verdana" w:eastAsia="Verdana" w:hAnsi="Verdana" w:cs="Verdana"/>
-          <w:color w:val="000000"/>
-          <w:sz w:val="22"/>
-          <w:szCs w:val="22"/>
-        </w:rPr>
-        <w:t>Innovation</w:t>
-      </w:r>
-      <w:proofErr w:type="spellEnd"/>
-      <w:r>
-        <w:rPr>
-          <w:rFonts w:ascii="Verdana" w:eastAsia="Verdana" w:hAnsi="Verdana" w:cs="Verdana"/>
-          <w:color w:val="000000"/>
-          <w:sz w:val="22"/>
-          <w:szCs w:val="22"/>
-        </w:rPr>
-        <w:t xml:space="preserve"> </w:t>
-      </w:r>
-      <w:proofErr w:type="spellStart"/>
-      <w:r>
-        <w:rPr>
-          <w:rFonts w:ascii="Verdana" w:eastAsia="Verdana" w:hAnsi="Verdana" w:cs="Verdana"/>
-          <w:color w:val="000000"/>
-          <w:sz w:val="22"/>
-          <w:szCs w:val="22"/>
-        </w:rPr>
-        <w:t>One</w:t>
-      </w:r>
-      <w:proofErr w:type="spellEnd"/>
-      <w:r>
-        <w:rPr>
-          <w:rFonts w:ascii="Verdana" w:eastAsia="Verdana" w:hAnsi="Verdana" w:cs="Verdana"/>
-          <w:color w:val="000000"/>
-          <w:sz w:val="22"/>
-          <w:szCs w:val="22"/>
-        </w:rPr>
-        <w:t xml:space="preserve"> (2019)</w:t>
+        <w:t>Bancos de Dados PostgreSQL – Digital Innovation One (2019)</w:t>
       </w:r>
     </w:p>
     <w:p>
@@ -3660,47 +3087,7 @@
           <w:sz w:val="22"/>
           <w:szCs w:val="22"/>
         </w:rPr>
-        <w:t xml:space="preserve">Desenvolvimento em Java – Digital </w:t>
-      </w:r>
-      <w:proofErr w:type="spellStart"/>
-      <w:r>
-        <w:rPr>
-          <w:rFonts w:ascii="Verdana" w:eastAsia="Verdana" w:hAnsi="Verdana" w:cs="Verdana"/>
-          <w:color w:val="000000"/>
-          <w:sz w:val="22"/>
-          <w:szCs w:val="22"/>
-        </w:rPr>
-        <w:t>Innovation</w:t>
-      </w:r>
-      <w:proofErr w:type="spellEnd"/>
-      <w:r>
-        <w:rPr>
-          <w:rFonts w:ascii="Verdana" w:eastAsia="Verdana" w:hAnsi="Verdana" w:cs="Verdana"/>
-          <w:color w:val="000000"/>
-          <w:sz w:val="22"/>
-          <w:szCs w:val="22"/>
-        </w:rPr>
-        <w:t xml:space="preserve"> </w:t>
-      </w:r>
-      <w:proofErr w:type="spellStart"/>
-      <w:r>
-        <w:rPr>
-          <w:rFonts w:ascii="Verdana" w:eastAsia="Verdana" w:hAnsi="Verdana" w:cs="Verdana"/>
-          <w:color w:val="000000"/>
-          <w:sz w:val="22"/>
-          <w:szCs w:val="22"/>
-        </w:rPr>
-        <w:t>One</w:t>
-      </w:r>
-      <w:proofErr w:type="spellEnd"/>
-      <w:r>
-        <w:rPr>
-          <w:rFonts w:ascii="Verdana" w:eastAsia="Verdana" w:hAnsi="Verdana" w:cs="Verdana"/>
-          <w:color w:val="000000"/>
-          <w:sz w:val="22"/>
-          <w:szCs w:val="22"/>
-        </w:rPr>
-        <w:t xml:space="preserve"> (2019)</w:t>
+        <w:t>Desenvolvimento em Java – Digital Innovation One (2019)</w:t>
       </w:r>
     </w:p>
     <w:p>
@@ -3944,8 +3331,8 @@
       </w:pPr>
     </w:p>
     <w:sectPr>
-      <w:headerReference w:type="default" r:id="rId14"/>
-      <w:footerReference w:type="default" r:id="rId15"/>
+      <w:headerReference w:type="default" r:id="rId13"/>
+      <w:footerReference w:type="default" r:id="rId14"/>
       <w:pgSz w:w="11907" w:h="16839"/>
       <w:pgMar w:top="993" w:right="1134" w:bottom="1134" w:left="1134" w:header="709" w:footer="1134" w:gutter="0"/>
       <w:pgNumType w:start="1"/>

</xml_diff>

<commit_message>
Atualizacao pagina e cv
</commit_message>
<xml_diff>
--- a/curriculo/Montival_Junior.docx
+++ b/curriculo/Montival_Junior.docx
@@ -147,7 +147,6 @@
           <w:highlight w:val="white"/>
         </w:rPr>
       </w:pPr>
-      <w:proofErr w:type="spellStart"/>
       <w:r>
         <w:rPr>
           <w:rFonts w:ascii="Verdana" w:eastAsia="Verdana" w:hAnsi="Verdana" w:cs="Verdana"/>
@@ -156,9 +155,8 @@
           <w:szCs w:val="22"/>
           <w:highlight w:val="white"/>
         </w:rPr>
-        <w:t>Linkedin</w:t>
-      </w:r>
-      <w:proofErr w:type="spellEnd"/>
+        <w:t>LinkedIn</w:t>
+      </w:r>
       <w:r>
         <w:rPr>
           <w:rFonts w:ascii="Verdana" w:eastAsia="Verdana" w:hAnsi="Verdana" w:cs="Verdana"/>
@@ -247,28 +245,15 @@
         </w:rPr>
         <w:t xml:space="preserve">Página Pessoal: </w:t>
       </w:r>
-      <w:hyperlink r:id="rId10">
+      <w:hyperlink r:id="rId10" w:history="1">
         <w:r>
           <w:rPr>
-            <w:rFonts w:ascii="Verdana" w:eastAsia="Verdana" w:hAnsi="Verdana" w:cs="Verdana"/>
-            <w:color w:val="1155CC"/>
+            <w:rStyle w:val="Hyperlink"/>
+            <w:rFonts w:ascii="Verdana" w:hAnsi="Verdana"/>
             <w:sz w:val="22"/>
             <w:szCs w:val="22"/>
-            <w:u w:val="single"/>
           </w:rPr>
-          <w:t>https://</w:t>
-        </w:r>
-      </w:hyperlink>
-      <w:hyperlink r:id="rId11">
-        <w:r>
-          <w:rPr>
-            <w:rFonts w:ascii="Verdana" w:hAnsi="Verdana"/>
-            <w:color w:val="1155CC"/>
-            <w:sz w:val="22"/>
-            <w:szCs w:val="22"/>
-            <w:u w:val="single"/>
-          </w:rPr>
-          <w:t>monthalcantara.github.io</w:t>
+          <w:t>https://monthalcantara.github.io/</w:t>
         </w:r>
       </w:hyperlink>
       <w:r>
@@ -575,53 +560,43 @@
         <w:spacing w:after="0" w:line="240" w:lineRule="auto"/>
         <w:ind w:right="-284"/>
         <w:rPr>
-          <w:color w:val="000000"/>
-          <w:sz w:val="22"/>
-          <w:szCs w:val="22"/>
-        </w:rPr>
-      </w:pPr>
-      <w:r>
-        <w:rPr>
-          <w:rFonts w:ascii="Verdana" w:hAnsi="Verdana"/>
-          <w:color w:val="auto"/>
-          <w:sz w:val="22"/>
-          <w:szCs w:val="22"/>
-        </w:rPr>
-        <w:t xml:space="preserve">Profissional </w:t>
-      </w:r>
-      <w:proofErr w:type="spellStart"/>
-      <w:r>
-        <w:rPr>
-          <w:rFonts w:ascii="Verdana" w:hAnsi="Verdana"/>
-          <w:color w:val="auto"/>
-          <w:sz w:val="22"/>
-          <w:szCs w:val="22"/>
-        </w:rPr>
-        <w:t>DevOps</w:t>
-      </w:r>
-      <w:proofErr w:type="spellEnd"/>
-      <w:r>
-        <w:rPr>
-          <w:rFonts w:ascii="Verdana" w:hAnsi="Verdana"/>
-          <w:color w:val="auto"/>
-          <w:sz w:val="22"/>
-          <w:szCs w:val="22"/>
-        </w:rPr>
-        <w:t xml:space="preserve"> </w:t>
-      </w:r>
-      <w:r>
-        <w:rPr>
-          <w:rFonts w:ascii="Verdana" w:eastAsia="Verdana" w:hAnsi="Verdana" w:cs="Verdana"/>
-          <w:color w:val="000000"/>
-          <w:sz w:val="22"/>
-          <w:szCs w:val="22"/>
-        </w:rPr>
-        <w:t>– Instituto de Gestão e Tecnologia - IGTI</w:t>
-      </w:r>
-      <w:r>
-        <w:rPr>
-          <w:rFonts w:ascii="Verdana" w:hAnsi="Verdana"/>
-          <w:color w:val="auto"/>
+          <w:rFonts w:ascii="Verdana" w:eastAsia="Verdana" w:hAnsi="Verdana" w:cs="Verdana"/>
+          <w:color w:val="000000"/>
+          <w:sz w:val="22"/>
+          <w:szCs w:val="22"/>
+        </w:rPr>
+      </w:pPr>
+      <w:r>
+        <w:rPr>
+          <w:rFonts w:ascii="Verdana" w:eastAsia="Verdana" w:hAnsi="Verdana" w:cs="Verdana"/>
+          <w:color w:val="000000"/>
+          <w:sz w:val="22"/>
+          <w:szCs w:val="22"/>
+        </w:rPr>
+        <w:t>Desenvolvedor Back End</w:t>
+      </w:r>
+      <w:r>
+        <w:rPr>
+          <w:rFonts w:ascii="Verdana" w:eastAsia="Verdana" w:hAnsi="Verdana" w:cs="Verdana"/>
+          <w:color w:val="000000"/>
+          <w:sz w:val="22"/>
+          <w:szCs w:val="22"/>
+        </w:rPr>
+        <w:t xml:space="preserve"> Java - C</w:t>
+      </w:r>
+      <w:r>
+        <w:rPr>
+          <w:rFonts w:ascii="Verdana" w:eastAsia="Verdana" w:hAnsi="Verdana" w:cs="Verdana"/>
+          <w:color w:val="000000"/>
+          <w:sz w:val="22"/>
+          <w:szCs w:val="22"/>
+        </w:rPr>
+        <w:t>ODENATION</w:t>
+      </w:r>
+      <w:r>
+        <w:rPr>
+          <w:rFonts w:ascii="Verdana" w:eastAsia="Verdana" w:hAnsi="Verdana" w:cs="Verdana"/>
+          <w:color w:val="000000"/>
           <w:sz w:val="22"/>
           <w:szCs w:val="22"/>
         </w:rPr>
@@ -654,82 +629,26 @@
       </w:pPr>
       <w:r>
         <w:rPr>
-          <w:rFonts w:ascii="Verdana" w:eastAsia="Verdana" w:hAnsi="Verdana" w:cs="Verdana"/>
-          <w:color w:val="000000"/>
-          <w:sz w:val="22"/>
-          <w:szCs w:val="22"/>
-        </w:rPr>
-        <w:t>Desenvolvedor Full</w:t>
-      </w:r>
-      <w:r>
-        <w:rPr>
-          <w:rFonts w:ascii="Verdana" w:eastAsia="Verdana" w:hAnsi="Verdana" w:cs="Verdana"/>
-          <w:color w:val="000000"/>
-          <w:sz w:val="22"/>
-          <w:szCs w:val="22"/>
-        </w:rPr>
-        <w:t xml:space="preserve"> </w:t>
-      </w:r>
-      <w:proofErr w:type="spellStart"/>
-      <w:r>
-        <w:rPr>
-          <w:rFonts w:ascii="Verdana" w:eastAsia="Verdana" w:hAnsi="Verdana" w:cs="Verdana"/>
-          <w:color w:val="000000"/>
-          <w:sz w:val="22"/>
-          <w:szCs w:val="22"/>
-        </w:rPr>
-        <w:t>S</w:t>
-      </w:r>
-      <w:r>
-        <w:rPr>
-          <w:rFonts w:ascii="Verdana" w:eastAsia="Verdana" w:hAnsi="Verdana" w:cs="Verdana"/>
-          <w:color w:val="000000"/>
-          <w:sz w:val="22"/>
-          <w:szCs w:val="22"/>
-        </w:rPr>
-        <w:t>tack</w:t>
-      </w:r>
-      <w:proofErr w:type="spellEnd"/>
-      <w:r>
-        <w:rPr>
-          <w:rFonts w:ascii="Verdana" w:eastAsia="Verdana" w:hAnsi="Verdana" w:cs="Verdana"/>
-          <w:color w:val="000000"/>
-          <w:sz w:val="22"/>
-          <w:szCs w:val="22"/>
-        </w:rPr>
-        <w:t xml:space="preserve"> </w:t>
-      </w:r>
-      <w:r>
-        <w:rPr>
-          <w:rFonts w:ascii="Verdana" w:eastAsia="Verdana" w:hAnsi="Verdana" w:cs="Verdana"/>
-          <w:color w:val="000000"/>
-          <w:sz w:val="22"/>
-          <w:szCs w:val="22"/>
-        </w:rPr>
-        <w:t xml:space="preserve">– </w:t>
-      </w:r>
-      <w:r>
-        <w:rPr>
-          <w:rFonts w:ascii="Verdana" w:eastAsia="Verdana" w:hAnsi="Verdana" w:cs="Verdana"/>
-          <w:color w:val="000000"/>
-          <w:sz w:val="22"/>
-          <w:szCs w:val="22"/>
-        </w:rPr>
-        <w:t xml:space="preserve">Instituto de Gestão e Tecnologia - </w:t>
-      </w:r>
-      <w:r>
-        <w:rPr>
-          <w:rFonts w:ascii="Verdana" w:eastAsia="Verdana" w:hAnsi="Verdana" w:cs="Verdana"/>
-          <w:color w:val="000000"/>
-          <w:sz w:val="22"/>
-          <w:szCs w:val="22"/>
-        </w:rPr>
-        <w:t>IGTI</w:t>
-      </w:r>
-      <w:r>
-        <w:rPr>
-          <w:rFonts w:ascii="Verdana" w:eastAsia="Verdana" w:hAnsi="Verdana" w:cs="Verdana"/>
-          <w:color w:val="000000"/>
+          <w:rFonts w:ascii="Verdana" w:hAnsi="Verdana"/>
+          <w:color w:val="auto"/>
+          <w:sz w:val="22"/>
+          <w:szCs w:val="22"/>
+        </w:rPr>
+        <w:t xml:space="preserve">Profissional DevOps </w:t>
+      </w:r>
+      <w:r>
+        <w:rPr>
+          <w:rFonts w:ascii="Verdana" w:eastAsia="Verdana" w:hAnsi="Verdana" w:cs="Verdana"/>
+          <w:color w:val="000000"/>
+          <w:sz w:val="22"/>
+          <w:szCs w:val="22"/>
+        </w:rPr>
+        <w:t>– Instituto de Gestão e Tecnologia - IGTI</w:t>
+      </w:r>
+      <w:r>
+        <w:rPr>
+          <w:rFonts w:ascii="Verdana" w:hAnsi="Verdana"/>
+          <w:color w:val="auto"/>
           <w:sz w:val="22"/>
           <w:szCs w:val="22"/>
         </w:rPr>
@@ -755,49 +674,64 @@
         <w:spacing w:after="0" w:line="240" w:lineRule="auto"/>
         <w:ind w:right="-284"/>
         <w:rPr>
-          <w:rFonts w:ascii="Verdana" w:eastAsia="Verdana" w:hAnsi="Verdana" w:cs="Verdana"/>
-          <w:color w:val="000000"/>
-          <w:sz w:val="22"/>
-          <w:szCs w:val="22"/>
-        </w:rPr>
-      </w:pPr>
-      <w:r>
-        <w:rPr>
-          <w:rFonts w:ascii="Verdana" w:eastAsia="Verdana" w:hAnsi="Verdana" w:cs="Verdana"/>
-          <w:color w:val="000000"/>
-          <w:sz w:val="22"/>
-          <w:szCs w:val="22"/>
-        </w:rPr>
-        <w:t xml:space="preserve">Desenvolvedor Back </w:t>
-      </w:r>
-      <w:proofErr w:type="spellStart"/>
-      <w:r>
-        <w:rPr>
-          <w:rFonts w:ascii="Verdana" w:eastAsia="Verdana" w:hAnsi="Verdana" w:cs="Verdana"/>
-          <w:color w:val="000000"/>
-          <w:sz w:val="22"/>
-          <w:szCs w:val="22"/>
-        </w:rPr>
-        <w:t>End</w:t>
-      </w:r>
-      <w:proofErr w:type="spellEnd"/>
-      <w:r>
-        <w:rPr>
-          <w:rFonts w:ascii="Verdana" w:eastAsia="Verdana" w:hAnsi="Verdana" w:cs="Verdana"/>
-          <w:color w:val="000000"/>
-          <w:sz w:val="22"/>
-          <w:szCs w:val="22"/>
-        </w:rPr>
-        <w:t xml:space="preserve"> Java - C</w:t>
-      </w:r>
-      <w:r>
-        <w:rPr>
-          <w:rFonts w:ascii="Verdana" w:eastAsia="Verdana" w:hAnsi="Verdana" w:cs="Verdana"/>
-          <w:color w:val="000000"/>
-          <w:sz w:val="22"/>
-          <w:szCs w:val="22"/>
-        </w:rPr>
-        <w:t>ODENATION</w:t>
+          <w:color w:val="000000"/>
+          <w:sz w:val="22"/>
+          <w:szCs w:val="22"/>
+        </w:rPr>
+      </w:pPr>
+      <w:r>
+        <w:rPr>
+          <w:rFonts w:ascii="Verdana" w:eastAsia="Verdana" w:hAnsi="Verdana" w:cs="Verdana"/>
+          <w:color w:val="000000"/>
+          <w:sz w:val="22"/>
+          <w:szCs w:val="22"/>
+        </w:rPr>
+        <w:t>Desenvolvedor Full</w:t>
+      </w:r>
+      <w:r>
+        <w:rPr>
+          <w:rFonts w:ascii="Verdana" w:eastAsia="Verdana" w:hAnsi="Verdana" w:cs="Verdana"/>
+          <w:color w:val="000000"/>
+          <w:sz w:val="22"/>
+          <w:szCs w:val="22"/>
+        </w:rPr>
+        <w:t xml:space="preserve"> S</w:t>
+      </w:r>
+      <w:r>
+        <w:rPr>
+          <w:rFonts w:ascii="Verdana" w:eastAsia="Verdana" w:hAnsi="Verdana" w:cs="Verdana"/>
+          <w:color w:val="000000"/>
+          <w:sz w:val="22"/>
+          <w:szCs w:val="22"/>
+        </w:rPr>
+        <w:t xml:space="preserve">tack </w:t>
+      </w:r>
+      <w:r>
+        <w:rPr>
+          <w:rFonts w:ascii="Verdana" w:eastAsia="Verdana" w:hAnsi="Verdana" w:cs="Verdana"/>
+          <w:color w:val="000000"/>
+          <w:sz w:val="22"/>
+          <w:szCs w:val="22"/>
+        </w:rPr>
+        <w:t xml:space="preserve">– </w:t>
+      </w:r>
+      <w:r>
+        <w:rPr>
+          <w:rFonts w:ascii="Verdana" w:eastAsia="Verdana" w:hAnsi="Verdana" w:cs="Verdana"/>
+          <w:color w:val="000000"/>
+          <w:sz w:val="22"/>
+          <w:szCs w:val="22"/>
+        </w:rPr>
+        <w:t xml:space="preserve">Instituto de Gestão e Tecnologia - </w:t>
+      </w:r>
+      <w:r>
+        <w:rPr>
+          <w:rFonts w:ascii="Verdana" w:eastAsia="Verdana" w:hAnsi="Verdana" w:cs="Verdana"/>
+          <w:color w:val="000000"/>
+          <w:sz w:val="22"/>
+          <w:szCs w:val="22"/>
+        </w:rPr>
+        <w:t>IGTI</w:t>
       </w:r>
       <w:r>
         <w:rPr>
@@ -946,57 +880,8 @@
           <w:sz w:val="22"/>
           <w:szCs w:val="22"/>
         </w:rPr>
-        <w:t>|</w:t>
-      </w:r>
-      <w:r>
-        <w:rPr>
-          <w:rFonts w:ascii="Verdana" w:eastAsia="Verdana" w:hAnsi="Verdana" w:cs="Verdana"/>
-          <w:color w:val="000000"/>
-          <w:sz w:val="22"/>
-          <w:szCs w:val="22"/>
-        </w:rPr>
-        <w:t xml:space="preserve"> </w:t>
-      </w:r>
-      <w:proofErr w:type="spellStart"/>
-      <w:r>
-        <w:rPr>
-          <w:rFonts w:ascii="Verdana" w:eastAsia="Verdana" w:hAnsi="Verdana" w:cs="Verdana"/>
-          <w:color w:val="000000"/>
-          <w:sz w:val="22"/>
-          <w:szCs w:val="22"/>
-        </w:rPr>
-        <w:t>Javas</w:t>
-      </w:r>
-      <w:r>
-        <w:rPr>
-          <w:rFonts w:ascii="Verdana" w:eastAsia="Verdana" w:hAnsi="Verdana" w:cs="Verdana"/>
-          <w:color w:val="000000"/>
-          <w:sz w:val="22"/>
-          <w:szCs w:val="22"/>
-        </w:rPr>
-        <w:t>cript</w:t>
-      </w:r>
-      <w:proofErr w:type="spellEnd"/>
-      <w:r>
-        <w:rPr>
-          <w:rFonts w:ascii="Verdana" w:eastAsia="Verdana" w:hAnsi="Verdana" w:cs="Verdana"/>
-          <w:color w:val="000000"/>
-          <w:sz w:val="22"/>
-          <w:szCs w:val="22"/>
-        </w:rPr>
-        <w:t xml:space="preserve"> | </w:t>
-      </w:r>
-      <w:proofErr w:type="spellStart"/>
-      <w:r>
-        <w:rPr>
-          <w:rFonts w:ascii="Verdana" w:eastAsia="Verdana" w:hAnsi="Verdana" w:cs="Verdana"/>
-          <w:color w:val="000000"/>
-          <w:sz w:val="22"/>
-          <w:szCs w:val="22"/>
-        </w:rPr>
-        <w:t>Typescript</w:t>
-      </w:r>
-      <w:proofErr w:type="spellEnd"/>
+        <w:t>| Typescript</w:t>
+      </w:r>
       <w:r>
         <w:rPr>
           <w:rFonts w:ascii="Verdana" w:eastAsia="Verdana" w:hAnsi="Verdana" w:cs="Verdana"/>
@@ -1037,47 +922,36 @@
           <w:sz w:val="22"/>
           <w:szCs w:val="22"/>
         </w:rPr>
-        <w:t>Back-</w:t>
-      </w:r>
-      <w:proofErr w:type="spellStart"/>
-      <w:r>
-        <w:rPr>
-          <w:rFonts w:ascii="Verdana" w:eastAsia="Verdana" w:hAnsi="Verdana" w:cs="Verdana"/>
-          <w:b/>
-          <w:color w:val="000000"/>
-          <w:sz w:val="22"/>
-          <w:szCs w:val="22"/>
-        </w:rPr>
-        <w:t>End</w:t>
-      </w:r>
-      <w:proofErr w:type="spellEnd"/>
-      <w:r>
-        <w:rPr>
-          <w:rFonts w:ascii="Verdana" w:eastAsia="Verdana" w:hAnsi="Verdana" w:cs="Verdana"/>
-          <w:b/>
-          <w:color w:val="000000"/>
-          <w:sz w:val="22"/>
-          <w:szCs w:val="22"/>
-        </w:rPr>
-        <w:t xml:space="preserve">: </w:t>
-      </w:r>
-      <w:r>
-        <w:rPr>
-          <w:rFonts w:ascii="Verdana" w:eastAsia="Verdana" w:hAnsi="Verdana" w:cs="Verdana"/>
-          <w:color w:val="000000"/>
-          <w:sz w:val="22"/>
-          <w:szCs w:val="22"/>
-        </w:rPr>
-        <w:t>Java EE |</w:t>
-      </w:r>
-      <w:r>
-        <w:rPr>
-          <w:rFonts w:ascii="Verdana" w:eastAsia="Verdana" w:hAnsi="Verdana" w:cs="Verdana"/>
-          <w:color w:val="000000"/>
-          <w:sz w:val="22"/>
-          <w:szCs w:val="22"/>
-        </w:rPr>
-        <w:t xml:space="preserve"> Node.js.</w:t>
+        <w:t>Back</w:t>
+      </w:r>
+      <w:r>
+        <w:rPr>
+          <w:rFonts w:ascii="Verdana" w:eastAsia="Verdana" w:hAnsi="Verdana" w:cs="Verdana"/>
+          <w:b/>
+          <w:color w:val="000000"/>
+          <w:sz w:val="22"/>
+          <w:szCs w:val="22"/>
+        </w:rPr>
+        <w:t xml:space="preserve"> </w:t>
+      </w:r>
+      <w:r>
+        <w:rPr>
+          <w:rFonts w:ascii="Verdana" w:eastAsia="Verdana" w:hAnsi="Verdana" w:cs="Verdana"/>
+          <w:b/>
+          <w:color w:val="000000"/>
+          <w:sz w:val="22"/>
+          <w:szCs w:val="22"/>
+        </w:rPr>
+        <w:t xml:space="preserve">End: </w:t>
+      </w:r>
+      <w:r>
+        <w:rPr>
+          <w:rFonts w:ascii="Verdana" w:eastAsia="Verdana" w:hAnsi="Verdana" w:cs="Verdana"/>
+          <w:color w:val="000000"/>
+          <w:sz w:val="22"/>
+          <w:szCs w:val="22"/>
+        </w:rPr>
+        <w:t>Java EE</w:t>
       </w:r>
     </w:p>
     <w:p>
@@ -1103,29 +977,27 @@
           <w:sz w:val="22"/>
           <w:szCs w:val="22"/>
         </w:rPr>
-        <w:t>Front-</w:t>
-      </w:r>
-      <w:proofErr w:type="spellStart"/>
-      <w:r>
-        <w:rPr>
-          <w:rFonts w:ascii="Verdana" w:eastAsia="Verdana" w:hAnsi="Verdana" w:cs="Verdana"/>
-          <w:b/>
-          <w:color w:val="000000"/>
-          <w:sz w:val="22"/>
-          <w:szCs w:val="22"/>
-        </w:rPr>
-        <w:t>End</w:t>
-      </w:r>
-      <w:proofErr w:type="spellEnd"/>
-      <w:r>
-        <w:rPr>
-          <w:rFonts w:ascii="Verdana" w:eastAsia="Verdana" w:hAnsi="Verdana" w:cs="Verdana"/>
-          <w:b/>
-          <w:color w:val="000000"/>
-          <w:sz w:val="22"/>
-          <w:szCs w:val="22"/>
-        </w:rPr>
-        <w:t xml:space="preserve">: </w:t>
+        <w:t>Front</w:t>
+      </w:r>
+      <w:r>
+        <w:rPr>
+          <w:rFonts w:ascii="Verdana" w:eastAsia="Verdana" w:hAnsi="Verdana" w:cs="Verdana"/>
+          <w:b/>
+          <w:color w:val="000000"/>
+          <w:sz w:val="22"/>
+          <w:szCs w:val="22"/>
+        </w:rPr>
+        <w:t xml:space="preserve"> </w:t>
+      </w:r>
+      <w:r>
+        <w:rPr>
+          <w:rFonts w:ascii="Verdana" w:eastAsia="Verdana" w:hAnsi="Verdana" w:cs="Verdana"/>
+          <w:b/>
+          <w:color w:val="000000"/>
+          <w:sz w:val="22"/>
+          <w:szCs w:val="22"/>
+        </w:rPr>
+        <w:t xml:space="preserve">End: </w:t>
       </w:r>
       <w:r>
         <w:rPr>
@@ -1188,16 +1060,16 @@
           <w:sz w:val="22"/>
           <w:szCs w:val="22"/>
         </w:rPr>
-        <w:t>Angular</w:t>
-      </w:r>
-      <w:r>
-        <w:rPr>
-          <w:rFonts w:ascii="Verdana" w:eastAsia="Verdana" w:hAnsi="Verdana" w:cs="Verdana"/>
-          <w:color w:val="000000"/>
-          <w:sz w:val="22"/>
-          <w:szCs w:val="22"/>
-        </w:rPr>
-        <w:t>.</w:t>
+        <w:t>Javas</w:t>
+      </w:r>
+      <w:r>
+        <w:rPr>
+          <w:rFonts w:ascii="Verdana" w:eastAsia="Verdana" w:hAnsi="Verdana" w:cs="Verdana"/>
+          <w:color w:val="000000"/>
+          <w:sz w:val="22"/>
+          <w:szCs w:val="22"/>
+        </w:rPr>
+        <w:t>cript</w:t>
       </w:r>
     </w:p>
     <w:p>
@@ -1243,7 +1115,6 @@
         </w:rPr>
         <w:t xml:space="preserve"> </w:t>
       </w:r>
-      <w:proofErr w:type="spellStart"/>
       <w:r>
         <w:rPr>
           <w:rFonts w:ascii="Verdana" w:eastAsia="Verdana" w:hAnsi="Verdana" w:cs="Verdana"/>
@@ -1253,15 +1124,32 @@
         </w:rPr>
         <w:t>Hibernate</w:t>
       </w:r>
-      <w:proofErr w:type="spellEnd"/>
-      <w:r>
-        <w:rPr>
-          <w:rFonts w:ascii="Verdana" w:eastAsia="Verdana" w:hAnsi="Verdana" w:cs="Verdana"/>
-          <w:color w:val="000000"/>
-          <w:sz w:val="22"/>
-          <w:szCs w:val="22"/>
-        </w:rPr>
-        <w:t>.</w:t>
+      <w:r>
+        <w:rPr>
+          <w:rFonts w:ascii="Verdana" w:eastAsia="Verdana" w:hAnsi="Verdana" w:cs="Verdana"/>
+          <w:color w:val="000000"/>
+          <w:sz w:val="22"/>
+          <w:szCs w:val="22"/>
+        </w:rPr>
+        <w:t xml:space="preserve"> |</w:t>
+      </w:r>
+      <w:r>
+        <w:rPr>
+          <w:rFonts w:ascii="Verdana" w:eastAsia="Verdana" w:hAnsi="Verdana" w:cs="Verdana"/>
+          <w:color w:val="000000"/>
+          <w:sz w:val="22"/>
+          <w:szCs w:val="22"/>
+        </w:rPr>
+        <w:t xml:space="preserve"> </w:t>
+      </w:r>
+      <w:r>
+        <w:rPr>
+          <w:rFonts w:ascii="Verdana" w:eastAsia="Verdana" w:hAnsi="Verdana" w:cs="Verdana"/>
+          <w:color w:val="000000"/>
+          <w:sz w:val="22"/>
+          <w:szCs w:val="22"/>
+        </w:rPr>
+        <w:t>Angular</w:t>
       </w:r>
     </w:p>
     <w:p>
@@ -1371,45 +1259,14 @@
         </w:rPr>
         <w:t xml:space="preserve"> </w:t>
       </w:r>
-      <w:proofErr w:type="spellStart"/>
-      <w:r>
-        <w:rPr>
-          <w:rFonts w:ascii="Verdana" w:eastAsia="Verdana" w:hAnsi="Verdana" w:cs="Verdana"/>
-          <w:color w:val="000000"/>
-          <w:sz w:val="22"/>
-          <w:szCs w:val="22"/>
-        </w:rPr>
-        <w:t>Tomcat</w:t>
-      </w:r>
-      <w:proofErr w:type="spellEnd"/>
-      <w:r>
-        <w:rPr>
-          <w:rFonts w:ascii="Verdana" w:eastAsia="Verdana" w:hAnsi="Verdana" w:cs="Verdana"/>
-          <w:color w:val="000000"/>
-          <w:sz w:val="22"/>
-          <w:szCs w:val="22"/>
-        </w:rPr>
-        <w:t xml:space="preserve"> | </w:t>
-      </w:r>
-      <w:proofErr w:type="spellStart"/>
-      <w:r>
-        <w:rPr>
-          <w:rFonts w:ascii="Verdana" w:eastAsia="Verdana" w:hAnsi="Verdana" w:cs="Verdana"/>
-          <w:color w:val="000000"/>
-          <w:sz w:val="22"/>
-          <w:szCs w:val="22"/>
-        </w:rPr>
-        <w:t>Maven</w:t>
-      </w:r>
-      <w:proofErr w:type="spellEnd"/>
-      <w:r>
-        <w:rPr>
-          <w:rFonts w:ascii="Verdana" w:eastAsia="Verdana" w:hAnsi="Verdana" w:cs="Verdana"/>
-          <w:color w:val="000000"/>
-          <w:sz w:val="22"/>
-          <w:szCs w:val="22"/>
-        </w:rPr>
-        <w:t xml:space="preserve"> |</w:t>
+      <w:r>
+        <w:rPr>
+          <w:rFonts w:ascii="Verdana" w:eastAsia="Verdana" w:hAnsi="Verdana" w:cs="Verdana"/>
+          <w:color w:val="000000"/>
+          <w:sz w:val="22"/>
+          <w:szCs w:val="22"/>
+        </w:rPr>
+        <w:t>Tomcat | Maven |</w:t>
       </w:r>
       <w:r>
         <w:rPr>
@@ -1420,27 +1277,15 @@
         </w:rPr>
         <w:t xml:space="preserve"> </w:t>
       </w:r>
-      <w:proofErr w:type="spellStart"/>
-      <w:r>
-        <w:rPr>
-          <w:rFonts w:ascii="Verdana" w:eastAsia="Verdana" w:hAnsi="Verdana" w:cs="Verdana"/>
-          <w:color w:val="000000"/>
-          <w:sz w:val="22"/>
-          <w:szCs w:val="22"/>
-        </w:rPr>
-        <w:t>Gradle</w:t>
-      </w:r>
-      <w:proofErr w:type="spellEnd"/>
-      <w:r>
-        <w:rPr>
-          <w:rFonts w:ascii="Verdana" w:eastAsia="Verdana" w:hAnsi="Verdana" w:cs="Verdana"/>
-          <w:color w:val="000000"/>
-          <w:sz w:val="22"/>
-          <w:szCs w:val="22"/>
-        </w:rPr>
-        <w:t xml:space="preserve"> | </w:t>
-      </w:r>
-      <w:proofErr w:type="spellStart"/>
+      <w:r>
+        <w:rPr>
+          <w:rFonts w:ascii="Verdana" w:eastAsia="Verdana" w:hAnsi="Verdana" w:cs="Verdana"/>
+          <w:color w:val="000000"/>
+          <w:sz w:val="22"/>
+          <w:szCs w:val="22"/>
+        </w:rPr>
+        <w:t xml:space="preserve">Gradle | </w:t>
+      </w:r>
       <w:r>
         <w:rPr>
           <w:rFonts w:ascii="Verdana" w:eastAsia="Verdana" w:hAnsi="Verdana" w:cs="Verdana"/>
@@ -1457,49 +1302,8 @@
           <w:sz w:val="22"/>
           <w:szCs w:val="22"/>
         </w:rPr>
-        <w:t>Unit</w:t>
-      </w:r>
-      <w:proofErr w:type="spellEnd"/>
-      <w:r>
-        <w:rPr>
-          <w:rFonts w:ascii="Verdana" w:eastAsia="Verdana" w:hAnsi="Verdana" w:cs="Verdana"/>
-          <w:color w:val="000000"/>
-          <w:sz w:val="22"/>
-          <w:szCs w:val="22"/>
-        </w:rPr>
-        <w:t xml:space="preserve"> | </w:t>
-      </w:r>
-      <w:proofErr w:type="spellStart"/>
-      <w:r>
-        <w:rPr>
-          <w:rFonts w:ascii="Verdana" w:eastAsia="Verdana" w:hAnsi="Verdana" w:cs="Verdana"/>
-          <w:color w:val="000000"/>
-          <w:sz w:val="22"/>
-          <w:szCs w:val="22"/>
-        </w:rPr>
-        <w:t>Restful</w:t>
-      </w:r>
-      <w:proofErr w:type="spellEnd"/>
-      <w:r>
-        <w:rPr>
-          <w:rFonts w:ascii="Verdana" w:eastAsia="Verdana" w:hAnsi="Verdana" w:cs="Verdana"/>
-          <w:color w:val="000000"/>
-          <w:sz w:val="22"/>
-          <w:szCs w:val="22"/>
-        </w:rPr>
-        <w:t xml:space="preserve"> | </w:t>
-      </w:r>
-      <w:proofErr w:type="spellStart"/>
-      <w:r>
-        <w:rPr>
-          <w:rFonts w:ascii="Verdana" w:eastAsia="Verdana" w:hAnsi="Verdana" w:cs="Verdana"/>
-          <w:color w:val="000000"/>
-          <w:sz w:val="22"/>
-          <w:szCs w:val="22"/>
-        </w:rPr>
-        <w:t>Git</w:t>
-      </w:r>
-      <w:proofErr w:type="spellEnd"/>
+        <w:t>Unit | Restful | Git</w:t>
+      </w:r>
     </w:p>
     <w:p>
       <w:pPr>
@@ -2065,43 +1869,14 @@
         </w:rPr>
         <w:t xml:space="preserve">cipação no comissionamento, </w:t>
       </w:r>
-      <w:proofErr w:type="spellStart"/>
-      <w:r>
-        <w:rPr>
-          <w:rFonts w:ascii="Verdana" w:eastAsia="Verdana" w:hAnsi="Verdana" w:cs="Verdana"/>
-          <w:color w:val="000000"/>
-          <w:sz w:val="22"/>
-          <w:szCs w:val="22"/>
-        </w:rPr>
-        <w:t>pré</w:t>
-      </w:r>
-      <w:proofErr w:type="spellEnd"/>
-      <w:r>
-        <w:rPr>
-          <w:rFonts w:ascii="Verdana" w:eastAsia="Verdana" w:hAnsi="Verdana" w:cs="Verdana"/>
-          <w:color w:val="000000"/>
-          <w:sz w:val="22"/>
-          <w:szCs w:val="22"/>
-        </w:rPr>
-        <w:t xml:space="preserve"> </w:t>
-      </w:r>
-      <w:r>
-        <w:rPr>
-          <w:rFonts w:ascii="Verdana" w:eastAsia="Verdana" w:hAnsi="Verdana" w:cs="Verdana"/>
-          <w:color w:val="000000"/>
-          <w:sz w:val="22"/>
-          <w:szCs w:val="22"/>
-        </w:rPr>
-        <w:t>startup</w:t>
-      </w:r>
-      <w:r>
-        <w:rPr>
-          <w:rFonts w:ascii="Verdana" w:eastAsia="Verdana" w:hAnsi="Verdana" w:cs="Verdana"/>
-          <w:color w:val="000000"/>
-          <w:sz w:val="22"/>
-          <w:szCs w:val="22"/>
-        </w:rPr>
-        <w:t xml:space="preserve">, startup, operação/manutenção de equipamentos da UTE </w:t>
+      <w:r>
+        <w:rPr>
+          <w:rFonts w:ascii="Verdana" w:eastAsia="Verdana" w:hAnsi="Verdana" w:cs="Verdana"/>
+          <w:color w:val="000000"/>
+          <w:sz w:val="22"/>
+          <w:szCs w:val="22"/>
+        </w:rPr>
+        <w:t xml:space="preserve">startup, operação/manutenção de equipamentos da UTE </w:t>
       </w:r>
       <w:bookmarkStart w:id="21" w:name="1ci93xb" w:colFirst="0" w:colLast="0"/>
       <w:bookmarkStart w:id="22" w:name="3whwml4" w:colFirst="0" w:colLast="0"/>
@@ -2146,6 +1921,334 @@
           <w:szCs w:val="21"/>
         </w:rPr>
         <w:lastRenderedPageBreak/>
+        <w:t>Comunidade</w:t>
+      </w:r>
+    </w:p>
+    <w:p>
+      <w:pPr>
+        <w:pStyle w:val="Ttulo3"/>
+        <w:ind w:left="720"/>
+        <w:rPr>
+          <w:rFonts w:ascii="Verdana" w:eastAsia="Verdana" w:hAnsi="Verdana" w:cs="Verdana"/>
+          <w:color w:val="000000"/>
+          <w:sz w:val="21"/>
+          <w:szCs w:val="21"/>
+        </w:rPr>
+      </w:pPr>
+      <w:r>
+        <w:rPr>
+          <w:noProof/>
+        </w:rPr>
+        <mc:AlternateContent>
+          <mc:Choice Requires="wps">
+            <w:drawing>
+              <wp:anchor distT="0" distB="0" distL="114300" distR="114300" simplePos="0" relativeHeight="251666432" behindDoc="0" locked="0" layoutInCell="1" allowOverlap="1" wp14:anchorId="6C6A39A1" wp14:editId="4231C5A8">
+                <wp:simplePos x="0" y="0"/>
+                <wp:positionH relativeFrom="margin">
+                  <wp:posOffset>-215265</wp:posOffset>
+                </wp:positionH>
+                <wp:positionV relativeFrom="paragraph">
+                  <wp:posOffset>27940</wp:posOffset>
+                </wp:positionV>
+                <wp:extent cx="5667375" cy="0"/>
+                <wp:effectExtent l="13335" t="8890" r="15240" b="10160"/>
+                <wp:wrapNone/>
+                <wp:docPr id="2" name="Conector de Seta Reta 2"/>
+                <wp:cNvGraphicFramePr>
+                  <a:graphicFrameLocks xmlns:a="http://schemas.openxmlformats.org/drawingml/2006/main"/>
+                </wp:cNvGraphicFramePr>
+                <a:graphic xmlns:a="http://schemas.openxmlformats.org/drawingml/2006/main">
+                  <a:graphicData uri="http://schemas.microsoft.com/office/word/2010/wordprocessingShape">
+                    <wps:wsp>
+                      <wps:cNvCnPr>
+                        <a:cxnSpLocks noChangeShapeType="1"/>
+                      </wps:cNvCnPr>
+                      <wps:spPr bwMode="auto">
+                        <a:xfrm>
+                          <a:off x="0" y="0"/>
+                          <a:ext cx="5667375" cy="0"/>
+                        </a:xfrm>
+                        <a:prstGeom prst="straightConnector1">
+                          <a:avLst/>
+                        </a:prstGeom>
+                        <a:noFill/>
+                        <a:ln w="12700">
+                          <a:solidFill>
+                            <a:srgbClr val="B9BEC7"/>
+                          </a:solidFill>
+                          <a:round/>
+                          <a:headEnd/>
+                          <a:tailEnd/>
+                        </a:ln>
+                        <a:extLst>
+                          <a:ext uri="{909E8E84-426E-40DD-AFC4-6F175D3DCCD1}">
+                            <a14:hiddenFill xmlns:a14="http://schemas.microsoft.com/office/drawing/2010/main">
+                              <a:noFill/>
+                            </a14:hiddenFill>
+                          </a:ext>
+                        </a:extLst>
+                      </wps:spPr>
+                      <wps:bodyPr/>
+                    </wps:wsp>
+                  </a:graphicData>
+                </a:graphic>
+                <wp14:sizeRelH relativeFrom="page">
+                  <wp14:pctWidth>0</wp14:pctWidth>
+                </wp14:sizeRelH>
+                <wp14:sizeRelV relativeFrom="page">
+                  <wp14:pctHeight>0</wp14:pctHeight>
+                </wp14:sizeRelV>
+              </wp:anchor>
+            </w:drawing>
+          </mc:Choice>
+          <mc:Fallback>
+            <w:pict>
+              <v:shape w14:anchorId="2A28B073" id="Conector de Seta Reta 2" o:spid="_x0000_s1026" type="#_x0000_t32" style="position:absolute;margin-left:-16.95pt;margin-top:2.2pt;width:446.25pt;height:0;z-index:251666432;visibility:visible;mso-wrap-style:square;mso-width-percent:0;mso-height-percent:0;mso-wrap-distance-left:9pt;mso-wrap-distance-top:0;mso-wrap-distance-right:9pt;mso-wrap-distance-bottom:0;mso-position-horizontal:absolute;mso-position-horizontal-relative:margin;mso-position-vertical:absolute;mso-position-vertical-relative:text;mso-width-percent:0;mso-height-percent:0;mso-width-relative:page;mso-height-relative:page" o:gfxdata="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" strokecolor="#b9bec7" strokeweight="1pt">
+                <w10:wrap anchorx="margin"/>
+              </v:shape>
+            </w:pict>
+          </mc:Fallback>
+        </mc:AlternateContent>
+      </w:r>
+    </w:p>
+    <w:p>
+      <w:pPr>
+        <w:pStyle w:val="Ttulo3"/>
+        <w:numPr>
+          <w:ilvl w:val="0"/>
+          <w:numId w:val="2"/>
+        </w:numPr>
+        <w:rPr>
+          <w:rFonts w:ascii="Verdana" w:hAnsi="Verdana"/>
+          <w:color w:val="auto"/>
+          <w:sz w:val="22"/>
+          <w:szCs w:val="22"/>
+        </w:rPr>
+      </w:pPr>
+      <w:r>
+        <w:rPr>
+          <w:rFonts w:ascii="Verdana" w:hAnsi="Verdana"/>
+          <w:color w:val="auto"/>
+          <w:sz w:val="22"/>
+          <w:szCs w:val="22"/>
+        </w:rPr>
+        <w:t>Blog Java Bahia</w:t>
+      </w:r>
+      <w:r>
+        <w:rPr>
+          <w:rFonts w:ascii="Verdana" w:eastAsia="Verdana" w:hAnsi="Verdana" w:cs="Verdana"/>
+          <w:color w:val="auto"/>
+          <w:sz w:val="22"/>
+          <w:szCs w:val="22"/>
+          <w:shd w:val="clear" w:color="auto" w:fill="F9F9F9"/>
+        </w:rPr>
+        <w:t xml:space="preserve"> </w:t>
+      </w:r>
+      <w:r>
+        <w:rPr>
+          <w:rFonts w:ascii="Verdana" w:eastAsia="Verdana" w:hAnsi="Verdana" w:cs="Verdana"/>
+          <w:color w:val="auto"/>
+          <w:sz w:val="22"/>
+          <w:szCs w:val="22"/>
+          <w:shd w:val="clear" w:color="auto" w:fill="F9F9F9"/>
+        </w:rPr>
+        <w:t>– Bean Validation</w:t>
+      </w:r>
+    </w:p>
+    <w:p>
+      <w:pPr>
+        <w:pStyle w:val="Ttulo3"/>
+        <w:ind w:left="720"/>
+        <w:rPr>
+          <w:rFonts w:ascii="Verdana" w:hAnsi="Verdana"/>
+          <w:color w:val="auto"/>
+          <w:sz w:val="22"/>
+          <w:szCs w:val="22"/>
+        </w:rPr>
+      </w:pPr>
+      <w:r>
+        <w:rPr>
+          <w:rFonts w:ascii="Verdana" w:eastAsia="Verdana" w:hAnsi="Verdana" w:cs="Verdana"/>
+          <w:color w:val="auto"/>
+          <w:sz w:val="22"/>
+          <w:szCs w:val="22"/>
+          <w:shd w:val="clear" w:color="auto" w:fill="F9F9F9"/>
+        </w:rPr>
+        <w:t xml:space="preserve">- </w:t>
+      </w:r>
+      <w:hyperlink r:id="rId11" w:history="1">
+        <w:r>
+          <w:rPr>
+            <w:rStyle w:val="Hyperlink"/>
+            <w:rFonts w:ascii="Verdana" w:eastAsia="Verdana" w:hAnsi="Verdana" w:cs="Verdana"/>
+            <w:sz w:val="22"/>
+            <w:szCs w:val="22"/>
+            <w:shd w:val="clear" w:color="auto" w:fill="F9F9F9"/>
+          </w:rPr>
+          <w:t>Https://javabahia.github.io//jsr-303-bean-validation-algumas-anotacoes/</w:t>
+        </w:r>
+      </w:hyperlink>
+      <w:r>
+        <w:rPr>
+          <w:rFonts w:ascii="Verdana" w:eastAsia="Verdana" w:hAnsi="Verdana" w:cs="Verdana"/>
+          <w:color w:val="auto"/>
+          <w:sz w:val="22"/>
+          <w:szCs w:val="22"/>
+          <w:shd w:val="clear" w:color="auto" w:fill="F9F9F9"/>
+        </w:rPr>
+        <w:t xml:space="preserve"> </w:t>
+      </w:r>
+    </w:p>
+    <w:p>
+      <w:pPr>
+        <w:pStyle w:val="Ttulo3"/>
+        <w:ind w:left="720"/>
+        <w:rPr>
+          <w:rFonts w:ascii="Verdana" w:eastAsia="Verdana" w:hAnsi="Verdana" w:cs="Verdana"/>
+          <w:color w:val="auto"/>
+          <w:sz w:val="22"/>
+          <w:szCs w:val="22"/>
+          <w:shd w:val="clear" w:color="auto" w:fill="F9F9F9"/>
+        </w:rPr>
+      </w:pPr>
+    </w:p>
+    <w:p>
+      <w:pPr>
+        <w:pStyle w:val="Ttulo3"/>
+        <w:numPr>
+          <w:ilvl w:val="0"/>
+          <w:numId w:val="2"/>
+        </w:numPr>
+        <w:rPr>
+          <w:rFonts w:ascii="Verdana" w:eastAsia="Verdana" w:hAnsi="Verdana" w:cs="Verdana"/>
+          <w:color w:val="auto"/>
+          <w:sz w:val="22"/>
+          <w:szCs w:val="22"/>
+          <w:shd w:val="clear" w:color="auto" w:fill="F9F9F9"/>
+        </w:rPr>
+      </w:pPr>
+      <w:r>
+        <w:rPr>
+          <w:rFonts w:ascii="Verdana" w:hAnsi="Verdana"/>
+          <w:color w:val="auto"/>
+          <w:sz w:val="22"/>
+          <w:szCs w:val="22"/>
+        </w:rPr>
+        <w:t>Blog Java Bahia</w:t>
+      </w:r>
+      <w:r>
+        <w:rPr>
+          <w:rFonts w:ascii="Verdana" w:eastAsia="Verdana" w:hAnsi="Verdana" w:cs="Verdana"/>
+          <w:color w:val="auto"/>
+          <w:sz w:val="22"/>
+          <w:szCs w:val="22"/>
+          <w:shd w:val="clear" w:color="auto" w:fill="F9F9F9"/>
+        </w:rPr>
+        <w:t xml:space="preserve"> </w:t>
+      </w:r>
+      <w:r>
+        <w:rPr>
+          <w:rFonts w:ascii="Verdana" w:eastAsia="Verdana" w:hAnsi="Verdana" w:cs="Verdana"/>
+          <w:color w:val="auto"/>
+          <w:sz w:val="22"/>
+          <w:szCs w:val="22"/>
+          <w:shd w:val="clear" w:color="auto" w:fill="F9F9F9"/>
+        </w:rPr>
+        <w:t>–</w:t>
+      </w:r>
+      <w:r>
+        <w:rPr>
+          <w:rFonts w:ascii="Verdana" w:eastAsia="Verdana" w:hAnsi="Verdana" w:cs="Verdana"/>
+          <w:color w:val="auto"/>
+          <w:sz w:val="22"/>
+          <w:szCs w:val="22"/>
+          <w:shd w:val="clear" w:color="auto" w:fill="F9F9F9"/>
+        </w:rPr>
+        <w:t xml:space="preserve"> </w:t>
+      </w:r>
+      <w:r>
+        <w:rPr>
+          <w:rFonts w:ascii="Verdana" w:eastAsia="Verdana" w:hAnsi="Verdana" w:cs="Verdana"/>
+          <w:color w:val="auto"/>
+          <w:sz w:val="22"/>
+          <w:szCs w:val="22"/>
+          <w:shd w:val="clear" w:color="auto" w:fill="F9F9F9"/>
+        </w:rPr>
+        <w:t>Design Patterns - DTO</w:t>
+      </w:r>
+      <w:r>
+        <w:rPr>
+          <w:rFonts w:ascii="Verdana" w:eastAsia="Verdana" w:hAnsi="Verdana" w:cs="Verdana"/>
+          <w:color w:val="auto"/>
+          <w:sz w:val="22"/>
+          <w:szCs w:val="22"/>
+          <w:shd w:val="clear" w:color="auto" w:fill="F9F9F9"/>
+        </w:rPr>
+        <w:t xml:space="preserve"> </w:t>
+      </w:r>
+    </w:p>
+    <w:p>
+      <w:pPr>
+        <w:pStyle w:val="Ttulo3"/>
+        <w:ind w:left="720"/>
+        <w:rPr>
+          <w:rFonts w:ascii="Verdana" w:eastAsia="Verdana" w:hAnsi="Verdana" w:cs="Verdana"/>
+          <w:color w:val="auto"/>
+          <w:sz w:val="22"/>
+          <w:szCs w:val="22"/>
+          <w:shd w:val="clear" w:color="auto" w:fill="F9F9F9"/>
+        </w:rPr>
+      </w:pPr>
+      <w:r>
+        <w:rPr>
+          <w:rFonts w:ascii="Verdana" w:hAnsi="Verdana"/>
+          <w:color w:val="auto"/>
+          <w:sz w:val="22"/>
+          <w:szCs w:val="22"/>
+        </w:rPr>
+        <w:t xml:space="preserve">- </w:t>
+      </w:r>
+      <w:hyperlink r:id="rId12" w:history="1">
+        <w:r>
+          <w:rPr>
+            <w:rStyle w:val="Hyperlink"/>
+            <w:rFonts w:ascii="Verdana" w:hAnsi="Verdana"/>
+            <w:sz w:val="22"/>
+            <w:szCs w:val="22"/>
+          </w:rPr>
+          <w:t>https://javabahia.github.io/falando-sobre-dto/</w:t>
+        </w:r>
+      </w:hyperlink>
+    </w:p>
+    <w:p/>
+    <w:p>
+      <w:pPr>
+        <w:pBdr>
+          <w:top w:val="nil"/>
+          <w:left w:val="nil"/>
+          <w:bottom w:val="nil"/>
+          <w:right w:val="nil"/>
+          <w:between w:val="nil"/>
+        </w:pBdr>
+        <w:spacing w:before="200" w:after="0" w:line="240" w:lineRule="auto"/>
+        <w:ind w:left="-284" w:right="-284"/>
+        <w:rPr>
+          <w:rFonts w:ascii="Verdana" w:eastAsia="Verdana" w:hAnsi="Verdana" w:cs="Verdana"/>
+          <w:smallCaps/>
+          <w:color w:val="000000"/>
+          <w:sz w:val="24"/>
+          <w:szCs w:val="21"/>
+        </w:rPr>
+      </w:pPr>
+      <w:r>
+        <w:rPr>
+          <w:rFonts w:ascii="Verdana" w:eastAsia="Verdana" w:hAnsi="Verdana" w:cs="Verdana"/>
+          <w:b/>
+          <w:smallCaps/>
+          <w:color w:val="000000"/>
+          <w:sz w:val="24"/>
+          <w:szCs w:val="21"/>
+        </w:rPr>
         <w:t>Certificações</w:t>
       </w:r>
     </w:p>
@@ -2250,7 +2353,6 @@
           <w:szCs w:val="22"/>
         </w:rPr>
       </w:pPr>
-      <w:proofErr w:type="spellStart"/>
       <w:r>
         <w:rPr>
           <w:rFonts w:ascii="Verdana" w:hAnsi="Verdana"/>
@@ -2258,9 +2360,8 @@
           <w:sz w:val="22"/>
           <w:szCs w:val="22"/>
         </w:rPr>
-        <w:t>DevOps</w:t>
-      </w:r>
-      <w:proofErr w:type="spellEnd"/>
+        <w:t>DevOps Essentials Professional Certificate (DEPC)</w:t>
+      </w:r>
       <w:r>
         <w:rPr>
           <w:rFonts w:ascii="Verdana" w:hAnsi="Verdana"/>
@@ -2268,35 +2369,6 @@
           <w:sz w:val="22"/>
           <w:szCs w:val="22"/>
         </w:rPr>
-        <w:t xml:space="preserve"> Essentials Professional </w:t>
-      </w:r>
-      <w:proofErr w:type="spellStart"/>
-      <w:r>
-        <w:rPr>
-          <w:rFonts w:ascii="Verdana" w:hAnsi="Verdana"/>
-          <w:color w:val="auto"/>
-          <w:sz w:val="22"/>
-          <w:szCs w:val="22"/>
-        </w:rPr>
-        <w:t>Certificate</w:t>
-      </w:r>
-      <w:proofErr w:type="spellEnd"/>
-      <w:r>
-        <w:rPr>
-          <w:rFonts w:ascii="Verdana" w:hAnsi="Verdana"/>
-          <w:color w:val="auto"/>
-          <w:sz w:val="22"/>
-          <w:szCs w:val="22"/>
-        </w:rPr>
-        <w:t xml:space="preserve"> (DEPC)</w:t>
-      </w:r>
-      <w:r>
-        <w:rPr>
-          <w:rFonts w:ascii="Verdana" w:hAnsi="Verdana"/>
-          <w:color w:val="auto"/>
-          <w:sz w:val="22"/>
-          <w:szCs w:val="22"/>
-        </w:rPr>
         <w:t xml:space="preserve"> </w:t>
       </w:r>
       <w:r>
@@ -2307,29 +2379,7 @@
           <w:szCs w:val="22"/>
           <w:shd w:val="clear" w:color="auto" w:fill="F9F9F9"/>
         </w:rPr>
-        <w:t xml:space="preserve">- </w:t>
-      </w:r>
-      <w:proofErr w:type="spellStart"/>
-      <w:r>
-        <w:rPr>
-          <w:rFonts w:ascii="Verdana" w:eastAsia="Verdana" w:hAnsi="Verdana" w:cs="Verdana"/>
-          <w:color w:val="auto"/>
-          <w:sz w:val="22"/>
-          <w:szCs w:val="22"/>
-          <w:shd w:val="clear" w:color="auto" w:fill="F9F9F9"/>
-        </w:rPr>
-        <w:t>CertiProf</w:t>
-      </w:r>
-      <w:proofErr w:type="spellEnd"/>
-      <w:r>
-        <w:rPr>
-          <w:rFonts w:ascii="Verdana" w:eastAsia="Verdana" w:hAnsi="Verdana" w:cs="Verdana"/>
-          <w:color w:val="auto"/>
-          <w:sz w:val="22"/>
-          <w:szCs w:val="22"/>
-          <w:shd w:val="clear" w:color="auto" w:fill="F9F9F9"/>
-        </w:rPr>
-        <w:t xml:space="preserve"> (2020)</w:t>
+        <w:t>- CertiProf (2020)</w:t>
       </w:r>
     </w:p>
     <w:p>
@@ -2354,9 +2404,8 @@
           <w:szCs w:val="22"/>
           <w:shd w:val="clear" w:color="auto" w:fill="F9F9F9"/>
         </w:rPr>
-        <w:t xml:space="preserve">SCRUM Foundation professional </w:t>
-      </w:r>
-      <w:proofErr w:type="spellStart"/>
+        <w:t xml:space="preserve">SCRUM Foundation </w:t>
+      </w:r>
       <w:r>
         <w:rPr>
           <w:rFonts w:ascii="Verdana" w:eastAsia="Verdana" w:hAnsi="Verdana" w:cs="Verdana"/>
@@ -2365,9 +2414,8 @@
           <w:szCs w:val="22"/>
           <w:shd w:val="clear" w:color="auto" w:fill="F9F9F9"/>
         </w:rPr>
-        <w:t>Certificate</w:t>
-      </w:r>
-      <w:proofErr w:type="spellEnd"/>
+        <w:t>P</w:t>
+      </w:r>
       <w:r>
         <w:rPr>
           <w:rFonts w:ascii="Verdana" w:eastAsia="Verdana" w:hAnsi="Verdana" w:cs="Verdana"/>
@@ -2376,29 +2424,7 @@
           <w:szCs w:val="22"/>
           <w:shd w:val="clear" w:color="auto" w:fill="F9F9F9"/>
         </w:rPr>
-        <w:t xml:space="preserve"> (SFPC) - </w:t>
-      </w:r>
-      <w:proofErr w:type="spellStart"/>
-      <w:r>
-        <w:rPr>
-          <w:rFonts w:ascii="Verdana" w:eastAsia="Verdana" w:hAnsi="Verdana" w:cs="Verdana"/>
-          <w:color w:val="auto"/>
-          <w:sz w:val="22"/>
-          <w:szCs w:val="22"/>
-          <w:shd w:val="clear" w:color="auto" w:fill="F9F9F9"/>
-        </w:rPr>
-        <w:t>CertiProf</w:t>
-      </w:r>
-      <w:proofErr w:type="spellEnd"/>
-      <w:r>
-        <w:rPr>
-          <w:rFonts w:ascii="Verdana" w:eastAsia="Verdana" w:hAnsi="Verdana" w:cs="Verdana"/>
-          <w:color w:val="auto"/>
-          <w:sz w:val="22"/>
-          <w:szCs w:val="22"/>
-          <w:shd w:val="clear" w:color="auto" w:fill="F9F9F9"/>
-        </w:rPr>
-        <w:t xml:space="preserve"> (2020)</w:t>
+        <w:t>rofessional Certificate (SFPC) - CertiProf (2020)</w:t>
       </w:r>
     </w:p>
     <w:p>
@@ -2505,9 +2531,8 @@
           <w:szCs w:val="22"/>
           <w:shd w:val="clear" w:color="auto" w:fill="F9F9F9"/>
         </w:rPr>
-        <w:t>Formação Java Web Full-</w:t>
-      </w:r>
-      <w:proofErr w:type="spellStart"/>
+        <w:t>Formação Java Web Full</w:t>
+      </w:r>
       <w:r>
         <w:rPr>
           <w:rFonts w:ascii="Verdana" w:eastAsia="Verdana" w:hAnsi="Verdana" w:cs="Verdana"/>
@@ -2516,9 +2541,8 @@
           <w:szCs w:val="22"/>
           <w:shd w:val="clear" w:color="auto" w:fill="F9F9F9"/>
         </w:rPr>
-        <w:t>Stack</w:t>
-      </w:r>
-      <w:proofErr w:type="spellEnd"/>
+        <w:t xml:space="preserve"> </w:t>
+      </w:r>
       <w:r>
         <w:rPr>
           <w:rFonts w:ascii="Verdana" w:eastAsia="Verdana" w:hAnsi="Verdana" w:cs="Verdana"/>
@@ -2527,36 +2551,16 @@
           <w:szCs w:val="22"/>
           <w:shd w:val="clear" w:color="auto" w:fill="F9F9F9"/>
         </w:rPr>
-        <w:t xml:space="preserve"> </w:t>
-      </w:r>
-      <w:r>
-        <w:rPr>
-          <w:rFonts w:ascii="Verdana" w:eastAsia="Verdana" w:hAnsi="Verdana" w:cs="Verdana"/>
-          <w:color w:val="auto"/>
-          <w:sz w:val="22"/>
-          <w:szCs w:val="22"/>
-        </w:rPr>
-        <w:t xml:space="preserve">– </w:t>
-      </w:r>
-      <w:proofErr w:type="spellStart"/>
-      <w:r>
-        <w:rPr>
-          <w:rFonts w:ascii="Verdana" w:eastAsia="Verdana" w:hAnsi="Verdana" w:cs="Verdana"/>
-          <w:color w:val="auto"/>
-          <w:sz w:val="22"/>
-          <w:szCs w:val="22"/>
-        </w:rPr>
-        <w:t>Jdev</w:t>
-      </w:r>
-      <w:proofErr w:type="spellEnd"/>
-      <w:r>
-        <w:rPr>
-          <w:rFonts w:ascii="Verdana" w:eastAsia="Verdana" w:hAnsi="Verdana" w:cs="Verdana"/>
-          <w:color w:val="auto"/>
-          <w:sz w:val="22"/>
-          <w:szCs w:val="22"/>
-        </w:rPr>
-        <w:t xml:space="preserve"> Treinamento (2020)</w:t>
+        <w:t xml:space="preserve">Stack </w:t>
+      </w:r>
+      <w:r>
+        <w:rPr>
+          <w:rFonts w:ascii="Verdana" w:eastAsia="Verdana" w:hAnsi="Verdana" w:cs="Verdana"/>
+          <w:color w:val="auto"/>
+          <w:sz w:val="22"/>
+          <w:szCs w:val="22"/>
+        </w:rPr>
+        <w:t>– Jdev Treinamento (2020)</w:t>
       </w:r>
     </w:p>
     <w:p>
@@ -2588,7 +2592,6 @@
         </w:rPr>
         <w:tab/>
       </w:r>
-      <w:proofErr w:type="spellStart"/>
       <w:r>
         <w:rPr>
           <w:rFonts w:ascii="Verdana" w:eastAsia="Verdana" w:hAnsi="Verdana" w:cs="Verdana"/>
@@ -2597,18 +2600,7 @@
           <w:szCs w:val="22"/>
           <w:shd w:val="clear" w:color="auto" w:fill="F9F9F9"/>
         </w:rPr>
-        <w:t>AngularJS</w:t>
-      </w:r>
-      <w:proofErr w:type="spellEnd"/>
-      <w:r>
-        <w:rPr>
-          <w:rFonts w:ascii="Verdana" w:eastAsia="Verdana" w:hAnsi="Verdana" w:cs="Verdana"/>
-          <w:color w:val="auto"/>
-          <w:sz w:val="22"/>
-          <w:szCs w:val="22"/>
-          <w:shd w:val="clear" w:color="auto" w:fill="F9F9F9"/>
-        </w:rPr>
-        <w:t xml:space="preserve"> com Spring</w:t>
+        <w:t>Angular com Spring</w:t>
       </w:r>
     </w:p>
     <w:p>
@@ -2688,9 +2680,8 @@
           <w:szCs w:val="22"/>
           <w:shd w:val="clear" w:color="auto" w:fill="F9F9F9"/>
         </w:rPr>
-        <w:t xml:space="preserve">HTML, CSS e </w:t>
-      </w:r>
-      <w:proofErr w:type="spellStart"/>
+        <w:t>HTML, CSS e Java</w:t>
+      </w:r>
       <w:r>
         <w:rPr>
           <w:rFonts w:ascii="Verdana" w:eastAsia="Verdana" w:hAnsi="Verdana" w:cs="Verdana"/>
@@ -2699,7 +2690,7 @@
           <w:szCs w:val="22"/>
           <w:shd w:val="clear" w:color="auto" w:fill="F9F9F9"/>
         </w:rPr>
-        <w:t>Java</w:t>
+        <w:t>sc</w:t>
       </w:r>
       <w:r>
         <w:rPr>
@@ -2709,7 +2700,7 @@
           <w:szCs w:val="22"/>
           <w:shd w:val="clear" w:color="auto" w:fill="F9F9F9"/>
         </w:rPr>
-        <w:t>sc</w:t>
+        <w:t>r</w:t>
       </w:r>
       <w:r>
         <w:rPr>
@@ -2719,19 +2710,8 @@
           <w:szCs w:val="22"/>
           <w:shd w:val="clear" w:color="auto" w:fill="F9F9F9"/>
         </w:rPr>
-        <w:t>r</w:t>
-      </w:r>
-      <w:r>
-        <w:rPr>
-          <w:rFonts w:ascii="Verdana" w:eastAsia="Verdana" w:hAnsi="Verdana" w:cs="Verdana"/>
-          <w:color w:val="auto"/>
-          <w:sz w:val="22"/>
-          <w:szCs w:val="22"/>
-          <w:shd w:val="clear" w:color="auto" w:fill="F9F9F9"/>
-        </w:rPr>
         <w:t>ipt</w:t>
       </w:r>
-      <w:proofErr w:type="spellEnd"/>
       <w:r>
         <w:rPr>
           <w:rFonts w:ascii="Verdana" w:hAnsi="Verdana"/>
@@ -2772,29 +2752,7 @@
           <w:shd w:val="clear" w:color="auto" w:fill="F9F9F9"/>
         </w:rPr>
         <w:tab/>
-        <w:t xml:space="preserve">API REST e </w:t>
-      </w:r>
-      <w:proofErr w:type="spellStart"/>
-      <w:r>
-        <w:rPr>
-          <w:rFonts w:ascii="Verdana" w:eastAsia="Verdana" w:hAnsi="Verdana" w:cs="Verdana"/>
-          <w:color w:val="auto"/>
-          <w:sz w:val="22"/>
-          <w:szCs w:val="22"/>
-          <w:shd w:val="clear" w:color="auto" w:fill="F9F9F9"/>
-        </w:rPr>
-        <w:t>RESTful</w:t>
-      </w:r>
-      <w:proofErr w:type="spellEnd"/>
-      <w:r>
-        <w:rPr>
-          <w:rFonts w:ascii="Verdana" w:eastAsia="Verdana" w:hAnsi="Verdana" w:cs="Verdana"/>
-          <w:color w:val="auto"/>
-          <w:sz w:val="22"/>
-          <w:szCs w:val="22"/>
-          <w:shd w:val="clear" w:color="auto" w:fill="F9F9F9"/>
-        </w:rPr>
-        <w:t xml:space="preserve"> - Spring Boot REST com JPA e PostgreSQL</w:t>
+        <w:t>API REST e RESTful - Spring Boot REST com JPA e PostgreSQL</w:t>
       </w:r>
     </w:p>
     <w:p>
@@ -2802,65 +2760,40 @@
         <w:spacing w:after="0"/>
         <w:ind w:left="357" w:firstLine="352"/>
         <w:rPr>
+          <w:rFonts w:ascii="Verdana" w:hAnsi="Verdana"/>
+          <w:color w:val="auto"/>
+          <w:sz w:val="22"/>
+          <w:szCs w:val="22"/>
+        </w:rPr>
+      </w:pPr>
+      <w:r>
+        <w:rPr>
+          <w:rFonts w:ascii="Verdana" w:hAnsi="Verdana"/>
+          <w:color w:val="auto"/>
+          <w:sz w:val="22"/>
+          <w:szCs w:val="22"/>
+        </w:rPr>
+        <w:t>-</w:t>
+      </w:r>
+      <w:r>
+        <w:rPr>
+          <w:rFonts w:ascii="Verdana" w:hAnsi="Verdana"/>
+          <w:color w:val="auto"/>
+          <w:sz w:val="22"/>
+          <w:szCs w:val="22"/>
+        </w:rPr>
+        <w:tab/>
+      </w:r>
+      <w:r>
+        <w:rPr>
           <w:rFonts w:ascii="Verdana" w:eastAsia="Verdana" w:hAnsi="Verdana" w:cs="Verdana"/>
           <w:color w:val="auto"/>
           <w:sz w:val="22"/>
           <w:szCs w:val="22"/>
           <w:shd w:val="clear" w:color="auto" w:fill="F9F9F9"/>
         </w:rPr>
-      </w:pPr>
-      <w:r>
-        <w:rPr>
-          <w:rFonts w:ascii="Verdana" w:hAnsi="Verdana"/>
-          <w:color w:val="auto"/>
-          <w:sz w:val="22"/>
-          <w:szCs w:val="22"/>
-        </w:rPr>
-        <w:t>-</w:t>
-      </w:r>
-      <w:r>
-        <w:rPr>
-          <w:rFonts w:ascii="Verdana" w:hAnsi="Verdana"/>
-          <w:color w:val="auto"/>
-          <w:sz w:val="22"/>
-          <w:szCs w:val="22"/>
-        </w:rPr>
-        <w:tab/>
-      </w:r>
-      <w:proofErr w:type="spellStart"/>
-      <w:r>
-        <w:rPr>
-          <w:rFonts w:ascii="Verdana" w:eastAsia="Verdana" w:hAnsi="Verdana" w:cs="Verdana"/>
-          <w:color w:val="auto"/>
-          <w:sz w:val="22"/>
-          <w:szCs w:val="22"/>
-          <w:shd w:val="clear" w:color="auto" w:fill="F9F9F9"/>
-        </w:rPr>
-        <w:t>PrimeFaces</w:t>
-      </w:r>
-      <w:proofErr w:type="spellEnd"/>
-      <w:r>
-        <w:rPr>
-          <w:rFonts w:ascii="Verdana" w:eastAsia="Verdana" w:hAnsi="Verdana" w:cs="Verdana"/>
-          <w:color w:val="auto"/>
-          <w:sz w:val="22"/>
-          <w:szCs w:val="22"/>
-          <w:shd w:val="clear" w:color="auto" w:fill="F9F9F9"/>
-        </w:rPr>
-        <w:t xml:space="preserve"> + JSF + </w:t>
-      </w:r>
-      <w:proofErr w:type="spellStart"/>
-      <w:r>
-        <w:rPr>
-          <w:rFonts w:ascii="Verdana" w:eastAsia="Verdana" w:hAnsi="Verdana" w:cs="Verdana"/>
-          <w:color w:val="auto"/>
-          <w:sz w:val="22"/>
-          <w:szCs w:val="22"/>
-          <w:shd w:val="clear" w:color="auto" w:fill="F9F9F9"/>
-        </w:rPr>
-        <w:t>Hibernate</w:t>
-      </w:r>
-      <w:proofErr w:type="spellEnd"/>
+        <w:t>JSP + Servlets + JDBC + Ajax e JSON</w:t>
+      </w:r>
     </w:p>
     <w:p>
       <w:pPr>
@@ -2899,82 +2832,8 @@
           <w:szCs w:val="22"/>
           <w:shd w:val="clear" w:color="auto" w:fill="F9F9F9"/>
         </w:rPr>
-        <w:t xml:space="preserve">JSP + </w:t>
-      </w:r>
-      <w:proofErr w:type="spellStart"/>
-      <w:r>
-        <w:rPr>
-          <w:rFonts w:ascii="Verdana" w:eastAsia="Verdana" w:hAnsi="Verdana" w:cs="Verdana"/>
-          <w:color w:val="auto"/>
-          <w:sz w:val="22"/>
-          <w:szCs w:val="22"/>
-          <w:shd w:val="clear" w:color="auto" w:fill="F9F9F9"/>
-        </w:rPr>
-        <w:t>Servlets</w:t>
-      </w:r>
-      <w:proofErr w:type="spellEnd"/>
-      <w:r>
-        <w:rPr>
-          <w:rFonts w:ascii="Verdana" w:eastAsia="Verdana" w:hAnsi="Verdana" w:cs="Verdana"/>
-          <w:color w:val="auto"/>
-          <w:sz w:val="22"/>
-          <w:szCs w:val="22"/>
-          <w:shd w:val="clear" w:color="auto" w:fill="F9F9F9"/>
-        </w:rPr>
-        <w:t xml:space="preserve"> + JDBC + Ajax e JSON</w:t>
-      </w:r>
-    </w:p>
-    <w:p>
-      <w:pPr>
-        <w:spacing w:after="0"/>
-        <w:ind w:left="357" w:firstLine="352"/>
-        <w:rPr>
-          <w:rFonts w:ascii="Verdana" w:hAnsi="Verdana"/>
-          <w:color w:val="auto"/>
-          <w:sz w:val="22"/>
-          <w:szCs w:val="22"/>
-        </w:rPr>
-      </w:pPr>
-      <w:r>
-        <w:rPr>
-          <w:rFonts w:ascii="Verdana" w:hAnsi="Verdana"/>
-          <w:color w:val="auto"/>
-          <w:sz w:val="22"/>
-          <w:szCs w:val="22"/>
-        </w:rPr>
-        <w:t>-</w:t>
-      </w:r>
-      <w:r>
-        <w:rPr>
-          <w:rFonts w:ascii="Verdana" w:hAnsi="Verdana"/>
-          <w:color w:val="auto"/>
-          <w:sz w:val="22"/>
-          <w:szCs w:val="22"/>
-        </w:rPr>
-        <w:tab/>
-      </w:r>
-      <w:r>
-        <w:rPr>
-          <w:rFonts w:ascii="Verdana" w:eastAsia="Verdana" w:hAnsi="Verdana" w:cs="Verdana"/>
-          <w:color w:val="auto"/>
-          <w:sz w:val="22"/>
-          <w:szCs w:val="22"/>
-          <w:shd w:val="clear" w:color="auto" w:fill="F9F9F9"/>
-        </w:rPr>
-        <w:t xml:space="preserve">Testes unitários, </w:t>
-      </w:r>
-      <w:proofErr w:type="spellStart"/>
-      <w:r>
-        <w:rPr>
-          <w:rFonts w:ascii="Verdana" w:eastAsia="Verdana" w:hAnsi="Verdana" w:cs="Verdana"/>
-          <w:color w:val="auto"/>
-          <w:sz w:val="22"/>
-          <w:szCs w:val="22"/>
-          <w:shd w:val="clear" w:color="auto" w:fill="F9F9F9"/>
-        </w:rPr>
-        <w:t>JUnit</w:t>
-      </w:r>
-      <w:proofErr w:type="spellEnd"/>
+        <w:t>Testes unitários, JUnit</w:t>
+      </w:r>
     </w:p>
     <w:p>
       <w:pPr>
@@ -3087,9 +2946,17 @@
           <w:sz w:val="22"/>
           <w:szCs w:val="22"/>
         </w:rPr>
-        <w:t>Desenvolvedor Spring Full-</w:t>
-      </w:r>
-      <w:proofErr w:type="spellStart"/>
+        <w:t>Desenvolvedor Spring Full</w:t>
+      </w:r>
+      <w:r>
+        <w:rPr>
+          <w:rFonts w:ascii="Verdana" w:eastAsia="Verdana" w:hAnsi="Verdana" w:cs="Verdana"/>
+          <w:color w:val="000000"/>
+          <w:sz w:val="22"/>
+          <w:szCs w:val="22"/>
+        </w:rPr>
+        <w:t xml:space="preserve"> </w:t>
+      </w:r>
       <w:r>
         <w:rPr>
           <w:rFonts w:ascii="Verdana" w:eastAsia="Verdana" w:hAnsi="Verdana" w:cs="Verdana"/>
@@ -3099,7 +2966,6 @@
         </w:rPr>
         <w:t>Stack</w:t>
       </w:r>
-      <w:proofErr w:type="spellEnd"/>
       <w:r>
         <w:rPr>
           <w:rFonts w:ascii="Verdana" w:eastAsia="Verdana" w:hAnsi="Verdana" w:cs="Verdana"/>
@@ -3109,7 +2975,6 @@
         </w:rPr>
         <w:t xml:space="preserve"> – </w:t>
       </w:r>
-      <w:proofErr w:type="spellStart"/>
       <w:r>
         <w:rPr>
           <w:rFonts w:ascii="Verdana" w:eastAsia="Verdana" w:hAnsi="Verdana" w:cs="Verdana"/>
@@ -3119,7 +2984,6 @@
         </w:rPr>
         <w:t>TreinaWeb</w:t>
       </w:r>
-      <w:proofErr w:type="spellEnd"/>
       <w:r>
         <w:rPr>
           <w:rFonts w:ascii="Verdana" w:eastAsia="Verdana" w:hAnsi="Verdana" w:cs="Verdana"/>
@@ -3161,7 +3025,6 @@
         </w:rPr>
         <w:t xml:space="preserve"> – </w:t>
       </w:r>
-      <w:proofErr w:type="spellStart"/>
       <w:r>
         <w:rPr>
           <w:rFonts w:ascii="Verdana" w:eastAsia="Verdana" w:hAnsi="Verdana" w:cs="Verdana"/>
@@ -3171,7 +3034,6 @@
         </w:rPr>
         <w:t>TreinaWeb</w:t>
       </w:r>
-      <w:proofErr w:type="spellEnd"/>
       <w:r>
         <w:rPr>
           <w:rFonts w:ascii="Verdana" w:eastAsia="Verdana" w:hAnsi="Verdana" w:cs="Verdana"/>
@@ -3202,47 +3064,7 @@
           <w:sz w:val="22"/>
           <w:szCs w:val="22"/>
         </w:rPr>
-        <w:t xml:space="preserve">Bancos de Dados PostgreSQL – Digital </w:t>
-      </w:r>
-      <w:proofErr w:type="spellStart"/>
-      <w:r>
-        <w:rPr>
-          <w:rFonts w:ascii="Verdana" w:eastAsia="Verdana" w:hAnsi="Verdana" w:cs="Verdana"/>
-          <w:color w:val="000000"/>
-          <w:sz w:val="22"/>
-          <w:szCs w:val="22"/>
-        </w:rPr>
-        <w:t>Innovation</w:t>
-      </w:r>
-      <w:proofErr w:type="spellEnd"/>
-      <w:r>
-        <w:rPr>
-          <w:rFonts w:ascii="Verdana" w:eastAsia="Verdana" w:hAnsi="Verdana" w:cs="Verdana"/>
-          <w:color w:val="000000"/>
-          <w:sz w:val="22"/>
-          <w:szCs w:val="22"/>
-        </w:rPr>
-        <w:t xml:space="preserve"> </w:t>
-      </w:r>
-      <w:proofErr w:type="spellStart"/>
-      <w:r>
-        <w:rPr>
-          <w:rFonts w:ascii="Verdana" w:eastAsia="Verdana" w:hAnsi="Verdana" w:cs="Verdana"/>
-          <w:color w:val="000000"/>
-          <w:sz w:val="22"/>
-          <w:szCs w:val="22"/>
-        </w:rPr>
-        <w:t>One</w:t>
-      </w:r>
-      <w:proofErr w:type="spellEnd"/>
-      <w:r>
-        <w:rPr>
-          <w:rFonts w:ascii="Verdana" w:eastAsia="Verdana" w:hAnsi="Verdana" w:cs="Verdana"/>
-          <w:color w:val="000000"/>
-          <w:sz w:val="22"/>
-          <w:szCs w:val="22"/>
-        </w:rPr>
-        <w:t xml:space="preserve"> (2019)</w:t>
+        <w:t>Bancos de Dados PostgreSQL – Digital Innovation One (2019)</w:t>
       </w:r>
     </w:p>
     <w:p>
@@ -3265,47 +3087,7 @@
           <w:sz w:val="22"/>
           <w:szCs w:val="22"/>
         </w:rPr>
-        <w:t xml:space="preserve">Desenvolvimento em Java – Digital </w:t>
-      </w:r>
-      <w:proofErr w:type="spellStart"/>
-      <w:r>
-        <w:rPr>
-          <w:rFonts w:ascii="Verdana" w:eastAsia="Verdana" w:hAnsi="Verdana" w:cs="Verdana"/>
-          <w:color w:val="000000"/>
-          <w:sz w:val="22"/>
-          <w:szCs w:val="22"/>
-        </w:rPr>
-        <w:t>Innovation</w:t>
-      </w:r>
-      <w:proofErr w:type="spellEnd"/>
-      <w:r>
-        <w:rPr>
-          <w:rFonts w:ascii="Verdana" w:eastAsia="Verdana" w:hAnsi="Verdana" w:cs="Verdana"/>
-          <w:color w:val="000000"/>
-          <w:sz w:val="22"/>
-          <w:szCs w:val="22"/>
-        </w:rPr>
-        <w:t xml:space="preserve"> </w:t>
-      </w:r>
-      <w:proofErr w:type="spellStart"/>
-      <w:r>
-        <w:rPr>
-          <w:rFonts w:ascii="Verdana" w:eastAsia="Verdana" w:hAnsi="Verdana" w:cs="Verdana"/>
-          <w:color w:val="000000"/>
-          <w:sz w:val="22"/>
-          <w:szCs w:val="22"/>
-        </w:rPr>
-        <w:t>One</w:t>
-      </w:r>
-      <w:proofErr w:type="spellEnd"/>
-      <w:r>
-        <w:rPr>
-          <w:rFonts w:ascii="Verdana" w:eastAsia="Verdana" w:hAnsi="Verdana" w:cs="Verdana"/>
-          <w:color w:val="000000"/>
-          <w:sz w:val="22"/>
-          <w:szCs w:val="22"/>
-        </w:rPr>
-        <w:t xml:space="preserve"> (2019)</w:t>
+        <w:t>Desenvolvimento em Java – Digital Innovation One (2019)</w:t>
       </w:r>
     </w:p>
     <w:p>
@@ -3531,28 +3313,6 @@
     <w:p/>
     <w:p/>
     <w:p/>
-    <w:p/>
-    <w:p/>
-    <w:p>
-      <w:pPr>
-        <w:pBdr>
-          <w:top w:val="nil"/>
-          <w:left w:val="nil"/>
-          <w:bottom w:val="nil"/>
-          <w:right w:val="nil"/>
-          <w:between w:val="nil"/>
-        </w:pBdr>
-        <w:spacing w:before="240" w:after="0" w:line="240" w:lineRule="auto"/>
-        <w:ind w:left="436" w:right="-284"/>
-        <w:jc w:val="center"/>
-        <w:rPr>
-          <w:rFonts w:ascii="Verdana" w:eastAsia="Verdana" w:hAnsi="Verdana" w:cs="Verdana"/>
-          <w:color w:val="000000"/>
-          <w:sz w:val="21"/>
-          <w:szCs w:val="21"/>
-        </w:rPr>
-      </w:pPr>
-    </w:p>
     <w:p>
       <w:pPr>
         <w:pBdr>
@@ -3563,8 +3323,7 @@
           <w:between w:val="nil"/>
         </w:pBdr>
         <w:spacing w:after="0" w:line="240" w:lineRule="auto"/>
-        <w:ind w:left="436" w:right="-284"/>
-        <w:jc w:val="center"/>
+        <w:ind w:right="-284"/>
         <w:rPr>
           <w:rFonts w:ascii="Verdana" w:eastAsia="Verdana" w:hAnsi="Verdana" w:cs="Verdana"/>
           <w:color w:val="000000"/>
@@ -3572,8 +3331,8 @@
       </w:pPr>
     </w:p>
     <w:sectPr>
-      <w:headerReference w:type="default" r:id="rId12"/>
-      <w:footerReference w:type="default" r:id="rId13"/>
+      <w:headerReference w:type="default" r:id="rId13"/>
+      <w:footerReference w:type="default" r:id="rId14"/>
       <w:pgSz w:w="11907" w:h="16839"/>
       <w:pgMar w:top="993" w:right="1134" w:bottom="1134" w:left="1134" w:header="709" w:footer="1134" w:gutter="0"/>
       <w:pgNumType w:start="1"/>
@@ -3690,6 +3449,7 @@
           <v:fill rotate="t" angle="180"/>
           <v:stroke linestyle="thinThin"/>
           <v:shadow color="#1f2f3f" opacity=".5" offset=",3pt" offset2=",2pt"/>
+          <w10:wrap type="none"/>
           <w10:anchorlock/>
         </v:oval>
       </w:pict>
@@ -4347,6 +4107,7 @@
     <w:lsdException w:name="HTML Sample" w:semiHidden="1" w:unhideWhenUsed="1"/>
     <w:lsdException w:name="HTML Typewriter" w:semiHidden="1" w:unhideWhenUsed="1"/>
     <w:lsdException w:name="HTML Variable" w:semiHidden="1" w:unhideWhenUsed="1"/>
+    <w:lsdException w:name="Normal Table" w:semiHidden="1" w:unhideWhenUsed="1"/>
     <w:lsdException w:name="annotation subject" w:semiHidden="1" w:unhideWhenUsed="1"/>
     <w:lsdException w:name="No List" w:semiHidden="1" w:unhideWhenUsed="1"/>
     <w:lsdException w:name="Outline List 1" w:semiHidden="1" w:unhideWhenUsed="1"/>
@@ -4389,8 +4150,11 @@
     <w:lsdException w:name="Table Contemporary" w:semiHidden="1" w:unhideWhenUsed="1"/>
     <w:lsdException w:name="Table Elegant" w:semiHidden="1" w:unhideWhenUsed="1"/>
     <w:lsdException w:name="Table Professional" w:semiHidden="1" w:unhideWhenUsed="1"/>
+    <w:lsdException w:name="Table Subtle 1" w:semiHidden="1" w:unhideWhenUsed="1"/>
     <w:lsdException w:name="Table Subtle 2" w:semiHidden="1" w:unhideWhenUsed="1"/>
     <w:lsdException w:name="Table Web 1" w:semiHidden="1" w:unhideWhenUsed="1"/>
+    <w:lsdException w:name="Table Web 2" w:semiHidden="1" w:unhideWhenUsed="1"/>
+    <w:lsdException w:name="Table Web 3" w:semiHidden="1" w:unhideWhenUsed="1"/>
     <w:lsdException w:name="Balloon Text" w:semiHidden="1" w:unhideWhenUsed="1"/>
     <w:lsdException w:name="Table Grid" w:uiPriority="39"/>
     <w:lsdException w:name="Table Theme" w:semiHidden="1" w:unhideWhenUsed="1"/>
@@ -4771,6 +4535,29 @@
       <w:contextualSpacing/>
     </w:pPr>
   </w:style>
+  <w:style w:type="character" w:styleId="Hyperlink">
+    <w:name w:val="Hyperlink"/>
+    <w:basedOn w:val="Fontepargpadro"/>
+    <w:uiPriority w:val="99"/>
+    <w:unhideWhenUsed/>
+    <w:rsid w:val="002744CB"/>
+    <w:rPr>
+      <w:color w:val="0000FF" w:themeColor="hyperlink"/>
+      <w:u w:val="single"/>
+    </w:rPr>
+  </w:style>
+  <w:style w:type="character" w:styleId="MenoPendente">
+    <w:name w:val="Unresolved Mention"/>
+    <w:basedOn w:val="Fontepargpadro"/>
+    <w:uiPriority w:val="99"/>
+    <w:semiHidden/>
+    <w:unhideWhenUsed/>
+    <w:rsid w:val="002744CB"/>
+    <w:rPr>
+      <w:color w:val="605E5C"/>
+      <w:shd w:val="clear" w:color="auto" w:fill="E1DFDD"/>
+    </w:rPr>
+  </w:style>
 </w:styles>
 </file>
 

</xml_diff>